<commit_message>
Updated resume details and added QR code for website
</commit_message>
<xml_diff>
--- a/src/assets/brendansresume.docx
+++ b/src/assets/brendansresume.docx
@@ -32,34 +32,34 @@
         <w:rPr>
           <w:rStyle w:val="Hyperlink"/>
           <w:rFonts w:ascii="Verdana" w:eastAsia="Times New Roman" w:hAnsi="Verdana"/>
-          <w:sz w:val="20"/>
+          <w:szCs w:val="18"/>
         </w:rPr>
       </w:pPr>
       <w:r>
         <w:rPr>
           <w:rFonts w:ascii="Verdana" w:eastAsia="Times New Roman" w:hAnsi="Verdana"/>
-          <w:sz w:val="20"/>
+          <w:szCs w:val="18"/>
         </w:rPr>
         <w:t>(405)</w:t>
       </w:r>
       <w:r>
         <w:rPr>
           <w:rFonts w:ascii="Verdana" w:eastAsia="Times New Roman" w:hAnsi="Verdana"/>
-          <w:sz w:val="20"/>
+          <w:szCs w:val="18"/>
         </w:rPr>
         <w:t xml:space="preserve"> </w:t>
       </w:r>
       <w:r>
         <w:rPr>
           <w:rFonts w:ascii="Verdana" w:eastAsia="Times New Roman" w:hAnsi="Verdana"/>
-          <w:sz w:val="20"/>
+          <w:szCs w:val="18"/>
         </w:rPr>
         <w:t>473-5725</w:t>
       </w:r>
       <w:r>
         <w:rPr>
           <w:rFonts w:ascii="Verdana" w:eastAsia="Times New Roman" w:hAnsi="Verdana"/>
-          <w:sz w:val="20"/>
+          <w:szCs w:val="18"/>
         </w:rPr>
         <w:t xml:space="preserve">  </w:t>
       </w:r>
@@ -68,7 +68,7 @@
           <w:rPr>
             <w:rStyle w:val="Hyperlink"/>
             <w:rFonts w:ascii="Verdana" w:eastAsia="Times New Roman" w:hAnsi="Verdana"/>
-            <w:sz w:val="20"/>
+            <w:szCs w:val="18"/>
           </w:rPr>
           <w:t>bbryan1294@gmail.com</w:t>
         </w:r>
@@ -135,6 +135,68 @@
       </w:pPr>
       <w:r>
         <w:rPr>
+          <w:noProof/>
+        </w:rPr>
+        <w:drawing>
+          <wp:anchor distT="0" distB="0" distL="114300" distR="114300" simplePos="0" relativeHeight="251658240" behindDoc="1" locked="0" layoutInCell="1" allowOverlap="1" wp14:anchorId="4360B1CC" wp14:editId="680AF734">
+            <wp:simplePos x="0" y="0"/>
+            <wp:positionH relativeFrom="column">
+              <wp:posOffset>-67945</wp:posOffset>
+            </wp:positionH>
+            <wp:positionV relativeFrom="paragraph">
+              <wp:posOffset>257810</wp:posOffset>
+            </wp:positionV>
+            <wp:extent cx="1054735" cy="1054735"/>
+            <wp:effectExtent l="0" t="0" r="0" b="0"/>
+            <wp:wrapTight wrapText="bothSides">
+              <wp:wrapPolygon edited="0">
+                <wp:start x="0" y="0"/>
+                <wp:lineTo x="0" y="21067"/>
+                <wp:lineTo x="21067" y="21067"/>
+                <wp:lineTo x="21067" y="0"/>
+                <wp:lineTo x="0" y="0"/>
+              </wp:wrapPolygon>
+            </wp:wrapTight>
+            <wp:docPr id="596449053" name="Picture 1" descr="A qr code with a person's face&#10;&#10;Description automatically generated with medium confidence"/>
+            <wp:cNvGraphicFramePr>
+              <a:graphicFrameLocks xmlns:a="http://schemas.openxmlformats.org/drawingml/2006/main" noChangeAspect="1"/>
+            </wp:cNvGraphicFramePr>
+            <a:graphic xmlns:a="http://schemas.openxmlformats.org/drawingml/2006/main">
+              <a:graphicData uri="http://schemas.openxmlformats.org/drawingml/2006/picture">
+                <pic:pic xmlns:pic="http://schemas.openxmlformats.org/drawingml/2006/picture">
+                  <pic:nvPicPr>
+                    <pic:cNvPr id="596449053" name="Picture 1" descr="A qr code with a person's face&#10;&#10;Description automatically generated with medium confidence"/>
+                    <pic:cNvPicPr/>
+                  </pic:nvPicPr>
+                  <pic:blipFill>
+                    <a:blip r:embed="rId8"/>
+                    <a:stretch>
+                      <a:fillRect/>
+                    </a:stretch>
+                  </pic:blipFill>
+                  <pic:spPr>
+                    <a:xfrm>
+                      <a:off x="0" y="0"/>
+                      <a:ext cx="1054735" cy="1054735"/>
+                    </a:xfrm>
+                    <a:prstGeom prst="rect">
+                      <a:avLst/>
+                    </a:prstGeom>
+                  </pic:spPr>
+                </pic:pic>
+              </a:graphicData>
+            </a:graphic>
+            <wp14:sizeRelH relativeFrom="page">
+              <wp14:pctWidth>0</wp14:pctWidth>
+            </wp14:sizeRelH>
+            <wp14:sizeRelV relativeFrom="page">
+              <wp14:pctHeight>0</wp14:pctHeight>
+            </wp14:sizeRelV>
+          </wp:anchor>
+        </w:drawing>
+      </w:r>
+      <w:r>
+        <w:rPr>
           <w:rFonts w:ascii="Verdana" w:hAnsi="Verdana"/>
           <w:b/>
           <w:spacing w:val="20"/>
@@ -155,21 +217,41 @@
         </w:rPr>
         <w:tab/>
       </w:r>
+      <w:r>
+        <w:rPr>
+          <w:rFonts w:ascii="Verdana" w:hAnsi="Verdana"/>
+          <w:bCs/>
+          <w:spacing w:val="20"/>
+          <w:sz w:val="24"/>
+          <w:szCs w:val="24"/>
+          <w:u w:val="single"/>
+        </w:rPr>
+        <w:t>Last 10 years</w:t>
+      </w:r>
     </w:p>
     <w:p>
       <w:pPr>
         <w:rPr>
+          <w:rFonts w:ascii="Verdana" w:hAnsi="Verdana"/>
           <w:b/>
           <w:bCs/>
         </w:rPr>
       </w:pPr>
+    </w:p>
+    <w:p>
+      <w:pPr>
+        <w:rPr>
+          <w:b/>
+          <w:bCs/>
+        </w:rPr>
+      </w:pPr>
       <w:r>
         <w:rPr>
           <w:rFonts w:ascii="Verdana" w:hAnsi="Verdana"/>
           <w:b/>
           <w:bCs/>
         </w:rPr>
-        <w:t>Bee4Brendan.com                                                                                               Bethany</w:t>
+        <w:t>Bee4Brendan</w:t>
       </w:r>
       <w:r>
         <w:rPr>
@@ -177,7 +259,39 @@
           <w:b/>
           <w:bCs/>
         </w:rPr>
-        <w:t>, OK</w:t>
+        <w:t>.com</w:t>
+      </w:r>
+      <w:r>
+        <w:rPr>
+          <w:rFonts w:ascii="Verdana" w:hAnsi="Verdana"/>
+          <w:b/>
+          <w:bCs/>
+        </w:rPr>
+        <w:t xml:space="preserve">                                  </w:t>
+      </w:r>
+      <w:r>
+        <w:rPr>
+          <w:rFonts w:ascii="Verdana" w:hAnsi="Verdana"/>
+          <w:b/>
+          <w:bCs/>
+        </w:rPr>
+        <w:t xml:space="preserve">                   </w:t>
+      </w:r>
+      <w:r>
+        <w:rPr>
+          <w:rFonts w:ascii="Verdana" w:hAnsi="Verdana"/>
+          <w:b/>
+          <w:bCs/>
+        </w:rPr>
+        <w:t xml:space="preserve">                 </w:t>
+      </w:r>
+      <w:r>
+        <w:rPr>
+          <w:rFonts w:ascii="Verdana" w:hAnsi="Verdana"/>
+          <w:b/>
+          <w:bCs/>
+        </w:rPr>
+        <w:t>Bethany, OK</w:t>
       </w:r>
     </w:p>
     <w:p>
@@ -227,7 +341,7 @@
           <w:color w:val="000000"/>
         </w:rPr>
         <w:tab/>
-        <w:t xml:space="preserve">             </w:t>
+        <w:t xml:space="preserve">     </w:t>
       </w:r>
       <w:r>
         <w:rPr>
@@ -235,7 +349,7 @@
           <w:i/>
           <w:color w:val="000000"/>
         </w:rPr>
-        <w:tab/>
+        <w:t xml:space="preserve">       </w:t>
       </w:r>
       <w:r>
         <w:rPr>
@@ -243,56 +357,7 @@
           <w:i/>
           <w:color w:val="000000"/>
         </w:rPr>
-        <w:tab/>
-        <w:t xml:space="preserve">            </w:t>
-      </w:r>
-      <w:r>
-        <w:rPr>
-          <w:rFonts w:eastAsia="ヒラギノ角ゴ Pro W3"/>
-          <w:i/>
-          <w:color w:val="000000"/>
-        </w:rPr>
-        <w:t>September</w:t>
-      </w:r>
-      <w:r>
-        <w:rPr>
-          <w:rFonts w:eastAsia="ヒラギノ角ゴ Pro W3"/>
-          <w:i/>
-          <w:color w:val="000000"/>
-        </w:rPr>
-        <w:t xml:space="preserve"> 20</w:t>
-      </w:r>
-      <w:r>
-        <w:rPr>
-          <w:rFonts w:eastAsia="ヒラギノ角ゴ Pro W3"/>
-          <w:i/>
-          <w:color w:val="000000"/>
-        </w:rPr>
-        <w:t>22</w:t>
-      </w:r>
-      <w:r>
-        <w:rPr>
-          <w:rFonts w:eastAsia="ヒラギノ角ゴ Pro W3"/>
-          <w:i/>
-          <w:color w:val="000000"/>
-        </w:rPr>
-        <w:t xml:space="preserve"> </w:t>
-      </w:r>
-      <w:r>
-        <w:rPr>
-          <w:rFonts w:eastAsia="ヒラギノ角ゴ Pro W3"/>
-          <w:i/>
-          <w:color w:val="000000"/>
-        </w:rPr>
-        <w:t xml:space="preserve">– </w:t>
-      </w:r>
-      <w:r>
-        <w:rPr>
-          <w:rFonts w:eastAsia="ヒラギノ角ゴ Pro W3"/>
-          <w:i/>
-          <w:color w:val="000000"/>
-        </w:rPr>
-        <w:t>Present</w:t>
+        <w:t>September 2022 – Present</w:t>
       </w:r>
     </w:p>
     <w:p>
@@ -319,9 +384,10 @@
       <w:pPr>
         <w:pStyle w:val="ListParagraph"/>
         <w:numPr>
-          <w:ilvl w:val="0"/>
+          <w:ilvl w:val="1"/>
           <w:numId w:val="27"/>
         </w:numPr>
+        <w:ind w:left="2160" w:hanging="1440"/>
         <w:rPr>
           <w:sz w:val="20"/>
           <w:szCs w:val="20"/>
@@ -346,31 +412,81 @@
           <w:sz w:val="20"/>
           <w:szCs w:val="20"/>
         </w:rPr>
-        <w:t xml:space="preserve"> using JavaScript, CSS, HTML, React, VS Code, GitHub</w:t>
+        <w:t xml:space="preserve"> using JavaScript, CSS, </w:t>
+      </w:r>
+      <w:r>
+        <w:rPr>
+          <w:sz w:val="20"/>
+          <w:szCs w:val="20"/>
+        </w:rPr>
+        <w:t>HTML, React</w:t>
+      </w:r>
+      <w:r>
+        <w:rPr>
+          <w:sz w:val="20"/>
+          <w:szCs w:val="20"/>
+        </w:rPr>
+        <w:t>, VS Code, GitHub</w:t>
+      </w:r>
+      <w:r>
+        <w:rPr>
+          <w:sz w:val="20"/>
+          <w:szCs w:val="20"/>
+        </w:rPr>
+        <w:t>.</w:t>
       </w:r>
     </w:p>
     <w:p>
       <w:pPr>
-        <w:rPr>
-          <w:rFonts w:ascii="Verdana" w:hAnsi="Verdana"/>
-          <w:b/>
-          <w:bCs/>
-        </w:rPr>
-      </w:pPr>
+        <w:pStyle w:val="ListParagraph"/>
+        <w:numPr>
+          <w:ilvl w:val="1"/>
+          <w:numId w:val="27"/>
+        </w:numPr>
+        <w:rPr>
+          <w:sz w:val="20"/>
+          <w:szCs w:val="20"/>
+        </w:rPr>
+      </w:pPr>
+      <w:r>
+        <w:rPr>
+          <w:sz w:val="20"/>
+          <w:szCs w:val="20"/>
+        </w:rPr>
+        <w:t>Scan the code to see details at Bee4Brendan.com!</w:t>
+      </w:r>
     </w:p>
     <w:p>
       <w:pPr>
         <w:rPr>
+          <w:rFonts w:ascii="Verdana" w:hAnsi="Verdana"/>
           <w:b/>
           <w:bCs/>
         </w:rPr>
       </w:pPr>
-      <w:r>
+    </w:p>
+    <w:p>
+      <w:pPr>
         <w:rPr>
           <w:rFonts w:ascii="Verdana" w:hAnsi="Verdana"/>
           <w:b/>
           <w:bCs/>
         </w:rPr>
+      </w:pPr>
+    </w:p>
+    <w:p>
+      <w:pPr>
+        <w:rPr>
+          <w:b/>
+          <w:bCs/>
+        </w:rPr>
+      </w:pPr>
+      <w:r>
+        <w:rPr>
+          <w:rFonts w:ascii="Verdana" w:hAnsi="Verdana"/>
+          <w:b/>
+          <w:bCs/>
+        </w:rPr>
         <w:t>Department of Defense</w:t>
       </w:r>
       <w:r>
@@ -387,7 +503,7 @@
           <w:b/>
           <w:bCs/>
         </w:rPr>
-        <w:t xml:space="preserve">                                                                                 </w:t>
+        <w:t xml:space="preserve">                                                                        </w:t>
       </w:r>
       <w:r>
         <w:rPr>
@@ -396,6 +512,14 @@
           <w:bCs/>
         </w:rPr>
         <w:t>Tinker AFB, OK</w:t>
+      </w:r>
+      <w:r>
+        <w:rPr>
+          <w:rFonts w:ascii="Verdana" w:hAnsi="Verdana"/>
+          <w:b/>
+          <w:bCs/>
+        </w:rPr>
+        <w:t>C, OK</w:t>
       </w:r>
     </w:p>
     <w:p>
@@ -1431,51 +1555,7 @@
           <w:sz w:val="20"/>
           <w:szCs w:val="20"/>
         </w:rPr>
-        <w:t xml:space="preserve">LinkedIn </w:t>
-      </w:r>
-      <w:r>
-        <w:rPr>
-          <w:sz w:val="20"/>
-          <w:szCs w:val="20"/>
-        </w:rPr>
-        <w:t xml:space="preserve">Agile Methodologies </w:t>
-      </w:r>
-      <w:r>
-        <w:rPr>
-          <w:sz w:val="20"/>
-          <w:szCs w:val="20"/>
-        </w:rPr>
-        <w:t>A</w:t>
-      </w:r>
-      <w:r>
-        <w:rPr>
-          <w:sz w:val="20"/>
-          <w:szCs w:val="20"/>
-        </w:rPr>
-        <w:t>ssessmen</w:t>
-      </w:r>
-      <w:r>
-        <w:rPr>
-          <w:sz w:val="20"/>
-          <w:szCs w:val="20"/>
-        </w:rPr>
-        <w:t>t (</w:t>
-      </w:r>
-      <w:r>
-        <w:rPr>
-          <w:b/>
-          <w:bCs/>
-          <w:sz w:val="20"/>
-          <w:szCs w:val="20"/>
-        </w:rPr>
-        <w:t>Top 30% of 3.1M people</w:t>
-      </w:r>
-      <w:r>
-        <w:rPr>
-          <w:sz w:val="20"/>
-          <w:szCs w:val="20"/>
-        </w:rPr>
-        <w:t xml:space="preserve">)                                                                    </w:t>
+        <w:t xml:space="preserve">Udemy certification in ReactJS                                                                                                                                     </w:t>
       </w:r>
       <w:r>
         <w:rPr>
@@ -1484,7 +1564,7 @@
           <w:sz w:val="20"/>
           <w:szCs w:val="20"/>
         </w:rPr>
-        <w:t>2021</w:t>
+        <w:t>2023</w:t>
       </w:r>
     </w:p>
     <w:p>
@@ -1504,15 +1584,60 @@
           <w:sz w:val="20"/>
           <w:szCs w:val="20"/>
         </w:rPr>
-        <w:t xml:space="preserve">Computer Science Research &amp; Service Award                                                                                                             </w:t>
+        <w:t xml:space="preserve">LinkedIn </w:t>
+      </w:r>
+      <w:r>
+        <w:rPr>
+          <w:sz w:val="20"/>
+          <w:szCs w:val="20"/>
+        </w:rPr>
+        <w:t xml:space="preserve">Agile Methodologies </w:t>
+      </w:r>
+      <w:r>
+        <w:rPr>
+          <w:sz w:val="20"/>
+          <w:szCs w:val="20"/>
+        </w:rPr>
+        <w:t>A</w:t>
+      </w:r>
+      <w:r>
+        <w:rPr>
+          <w:sz w:val="20"/>
+          <w:szCs w:val="20"/>
+        </w:rPr>
+        <w:t>ssessmen</w:t>
+      </w:r>
+      <w:r>
+        <w:rPr>
+          <w:sz w:val="20"/>
+          <w:szCs w:val="20"/>
+        </w:rPr>
+        <w:t>t (</w:t>
+      </w:r>
+      <w:r>
+        <w:rPr>
+          <w:b/>
+          <w:bCs/>
+          <w:sz w:val="20"/>
+          <w:szCs w:val="20"/>
+        </w:rPr>
+        <w:t>Top 30% of 3.1M people</w:t>
+      </w:r>
+      <w:r>
+        <w:rPr>
+          <w:sz w:val="20"/>
+          <w:szCs w:val="20"/>
+        </w:rPr>
+        <w:t xml:space="preserve">)                                                                    </w:t>
       </w:r>
       <w:r>
         <w:rPr>
           <w:i/>
-          <w:sz w:val="20"/>
-          <w:szCs w:val="20"/>
-        </w:rPr>
-        <w:t>2018</w:t>
+          <w:iCs/>
+          <w:sz w:val="20"/>
+          <w:szCs w:val="20"/>
+        </w:rPr>
+        <w:t>2021</w:t>
       </w:r>
     </w:p>
     <w:p>
@@ -1529,35 +1654,18 @@
       </w:pPr>
       <w:r>
         <w:rPr>
-          <w:b/>
-          <w:sz w:val="20"/>
-          <w:szCs w:val="20"/>
-        </w:rPr>
-        <w:t>National Conference on Undergraduate Research Presenter (NCUR 2017)</w:t>
-      </w:r>
-      <w:r>
-        <w:rPr>
-          <w:b/>
-          <w:sz w:val="20"/>
-          <w:szCs w:val="20"/>
-        </w:rPr>
-        <w:tab/>
-      </w:r>
-      <w:r>
-        <w:rPr>
-          <w:sz w:val="20"/>
-          <w:szCs w:val="20"/>
-        </w:rPr>
-        <w:t xml:space="preserve">                         </w:t>
-      </w:r>
-      <w:r>
-        <w:rPr>
-          <w:rFonts w:ascii="Verdana" w:hAnsi="Verdana"/>
-          <w:b/>
-          <w:sz w:val="20"/>
-          <w:szCs w:val="20"/>
-        </w:rPr>
-        <w:t>Memphis, TN</w:t>
+          <w:sz w:val="20"/>
+          <w:szCs w:val="20"/>
+        </w:rPr>
+        <w:t xml:space="preserve">Computer Science Research &amp; Service Award                                                                                                             </w:t>
+      </w:r>
+      <w:r>
+        <w:rPr>
+          <w:i/>
+          <w:sz w:val="20"/>
+          <w:szCs w:val="20"/>
+        </w:rPr>
+        <w:t>2018</w:t>
       </w:r>
     </w:p>
     <w:p>
@@ -1574,90 +1682,35 @@
       </w:pPr>
       <w:r>
         <w:rPr>
-          <w:sz w:val="20"/>
-          <w:szCs w:val="20"/>
-        </w:rPr>
-        <w:t>Oklahoma Research Day P</w:t>
-      </w:r>
-      <w:r>
-        <w:rPr>
-          <w:sz w:val="20"/>
-          <w:szCs w:val="20"/>
-        </w:rPr>
-        <w:t>resenter</w:t>
-      </w:r>
-      <w:r>
-        <w:rPr>
-          <w:sz w:val="20"/>
-          <w:szCs w:val="20"/>
-        </w:rPr>
-        <w:t xml:space="preserve"> x 2</w:t>
-      </w:r>
-      <w:r>
-        <w:rPr>
-          <w:sz w:val="20"/>
-          <w:szCs w:val="20"/>
-        </w:rPr>
-        <w:tab/>
-      </w:r>
-      <w:r>
-        <w:rPr>
-          <w:sz w:val="20"/>
-          <w:szCs w:val="20"/>
-        </w:rPr>
-        <w:tab/>
-      </w:r>
-      <w:r>
-        <w:rPr>
-          <w:sz w:val="20"/>
-          <w:szCs w:val="20"/>
-        </w:rPr>
-        <w:tab/>
-      </w:r>
-      <w:r>
-        <w:rPr>
-          <w:sz w:val="20"/>
-          <w:szCs w:val="20"/>
-        </w:rPr>
-        <w:tab/>
-      </w:r>
-      <w:r>
-        <w:rPr>
-          <w:sz w:val="20"/>
-          <w:szCs w:val="20"/>
-        </w:rPr>
-        <w:tab/>
-      </w:r>
-      <w:r>
-        <w:rPr>
-          <w:sz w:val="20"/>
-          <w:szCs w:val="20"/>
-        </w:rPr>
-        <w:tab/>
-      </w:r>
-      <w:r>
-        <w:rPr>
-          <w:sz w:val="20"/>
-          <w:szCs w:val="20"/>
-        </w:rPr>
-        <w:tab/>
-        <w:t xml:space="preserve">       </w:t>
-      </w:r>
-      <w:r>
-        <w:rPr>
-          <w:sz w:val="20"/>
-          <w:szCs w:val="20"/>
-        </w:rPr>
-        <w:tab/>
-        <w:t xml:space="preserve">       </w:t>
-      </w:r>
-      <w:r>
-        <w:rPr>
-          <w:i/>
-          <w:sz w:val="20"/>
-          <w:szCs w:val="20"/>
-        </w:rPr>
-        <w:t>2016, 2017</w:t>
+          <w:b/>
+          <w:sz w:val="20"/>
+          <w:szCs w:val="20"/>
+        </w:rPr>
+        <w:t>National Conference on Undergraduate Research Presenter (NCUR 2017)</w:t>
+      </w:r>
+      <w:r>
+        <w:rPr>
+          <w:b/>
+          <w:sz w:val="20"/>
+          <w:szCs w:val="20"/>
+        </w:rPr>
+        <w:tab/>
+      </w:r>
+      <w:r>
+        <w:rPr>
+          <w:sz w:val="20"/>
+          <w:szCs w:val="20"/>
+        </w:rPr>
+        <w:t xml:space="preserve">                         </w:t>
+      </w:r>
+      <w:r>
+        <w:rPr>
+          <w:rFonts w:ascii="Verdana" w:hAnsi="Verdana"/>
+          <w:b/>
+          <w:sz w:val="20"/>
+          <w:szCs w:val="20"/>
+        </w:rPr>
+        <w:t>Memphis, TN</w:t>
       </w:r>
     </w:p>
     <w:p>
@@ -1677,7 +1730,21 @@
           <w:sz w:val="20"/>
           <w:szCs w:val="20"/>
         </w:rPr>
-        <w:t>John Taylor Beresford Endowed Scholarship</w:t>
+        <w:t>Oklahoma Research Day P</w:t>
+      </w:r>
+      <w:r>
+        <w:rPr>
+          <w:sz w:val="20"/>
+          <w:szCs w:val="20"/>
+        </w:rPr>
+        <w:t>resenter</w:t>
+      </w:r>
+      <w:r>
+        <w:rPr>
+          <w:sz w:val="20"/>
+          <w:szCs w:val="20"/>
+        </w:rPr>
+        <w:t xml:space="preserve"> x 2</w:t>
       </w:r>
       <w:r>
         <w:rPr>
@@ -1731,11 +1798,19 @@
       </w:r>
       <w:r>
         <w:rPr>
+          <w:sz w:val="20"/>
+          <w:szCs w:val="20"/>
+        </w:rPr>
+        <w:tab/>
+        <w:t xml:space="preserve">       </w:t>
+      </w:r>
+      <w:r>
+        <w:rPr>
           <w:i/>
           <w:sz w:val="20"/>
           <w:szCs w:val="20"/>
         </w:rPr>
-        <w:t>2015, 2016</w:t>
+        <w:t>2016, 2017</w:t>
       </w:r>
     </w:p>
     <w:p>
@@ -1755,6 +1830,84 @@
           <w:sz w:val="20"/>
           <w:szCs w:val="20"/>
         </w:rPr>
+        <w:t>John Taylor Beresford Endowed Scholarship</w:t>
+      </w:r>
+      <w:r>
+        <w:rPr>
+          <w:sz w:val="20"/>
+          <w:szCs w:val="20"/>
+        </w:rPr>
+        <w:tab/>
+      </w:r>
+      <w:r>
+        <w:rPr>
+          <w:sz w:val="20"/>
+          <w:szCs w:val="20"/>
+        </w:rPr>
+        <w:tab/>
+      </w:r>
+      <w:r>
+        <w:rPr>
+          <w:sz w:val="20"/>
+          <w:szCs w:val="20"/>
+        </w:rPr>
+        <w:tab/>
+      </w:r>
+      <w:r>
+        <w:rPr>
+          <w:sz w:val="20"/>
+          <w:szCs w:val="20"/>
+        </w:rPr>
+        <w:tab/>
+      </w:r>
+      <w:r>
+        <w:rPr>
+          <w:sz w:val="20"/>
+          <w:szCs w:val="20"/>
+        </w:rPr>
+        <w:tab/>
+      </w:r>
+      <w:r>
+        <w:rPr>
+          <w:sz w:val="20"/>
+          <w:szCs w:val="20"/>
+        </w:rPr>
+        <w:tab/>
+      </w:r>
+      <w:r>
+        <w:rPr>
+          <w:sz w:val="20"/>
+          <w:szCs w:val="20"/>
+        </w:rPr>
+        <w:tab/>
+        <w:t xml:space="preserve">       </w:t>
+      </w:r>
+      <w:r>
+        <w:rPr>
+          <w:i/>
+          <w:sz w:val="20"/>
+          <w:szCs w:val="20"/>
+        </w:rPr>
+        <w:t>2015, 2016</w:t>
+      </w:r>
+    </w:p>
+    <w:p>
+      <w:pPr>
+        <w:pStyle w:val="ListParagraph"/>
+        <w:numPr>
+          <w:ilvl w:val="0"/>
+          <w:numId w:val="30"/>
+        </w:numPr>
+        <w:rPr>
+          <w:sz w:val="20"/>
+          <w:szCs w:val="20"/>
+        </w:rPr>
+      </w:pPr>
+      <w:r>
+        <w:rPr>
+          <w:sz w:val="20"/>
+          <w:szCs w:val="20"/>
+        </w:rPr>
         <w:t>UCO CURE-S-STEM Scholar</w:t>
       </w:r>
       <w:r>
@@ -2219,170 +2372,6 @@
         <w:t>Fall 2017</w:t>
       </w:r>
     </w:p>
-    <w:p>
-      <w:pPr>
-        <w:tabs>
-          <w:tab w:val="right" w:pos="9923"/>
-        </w:tabs>
-        <w:spacing w:after="80"/>
-        <w:rPr>
-          <w:b/>
-          <w:bCs/>
-          <w:u w:val="single"/>
-        </w:rPr>
-      </w:pPr>
-    </w:p>
-    <w:p>
-      <w:r>
-        <w:rPr>
-          <w:rFonts w:ascii="Verdana" w:hAnsi="Verdana"/>
-          <w:b/>
-          <w:bCs/>
-        </w:rPr>
-        <w:t>PUTNAM CITY WEST HIGH SCHOOL</w:t>
-      </w:r>
-      <w:r>
-        <w:rPr>
-          <w:b/>
-          <w:bCs/>
-        </w:rPr>
-        <w:t xml:space="preserve"> </w:t>
-      </w:r>
-      <w:r>
-        <w:rPr>
-          <w:b/>
-          <w:bCs/>
-        </w:rPr>
-        <w:tab/>
-      </w:r>
-      <w:r>
-        <w:rPr>
-          <w:b/>
-          <w:bCs/>
-        </w:rPr>
-        <w:tab/>
-      </w:r>
-      <w:r>
-        <w:rPr>
-          <w:b/>
-          <w:bCs/>
-        </w:rPr>
-        <w:tab/>
-      </w:r>
-      <w:r>
-        <w:rPr>
-          <w:b/>
-          <w:bCs/>
-        </w:rPr>
-        <w:tab/>
-      </w:r>
-      <w:r>
-        <w:rPr>
-          <w:b/>
-          <w:bCs/>
-        </w:rPr>
-        <w:tab/>
-      </w:r>
-      <w:r>
-        <w:rPr>
-          <w:b/>
-          <w:bCs/>
-        </w:rPr>
-        <w:t xml:space="preserve">           </w:t>
-      </w:r>
-      <w:r>
-        <w:rPr>
-          <w:b/>
-          <w:bCs/>
-        </w:rPr>
-        <w:t xml:space="preserve"> </w:t>
-      </w:r>
-      <w:r>
-        <w:rPr>
-          <w:rFonts w:ascii="Verdana" w:hAnsi="Verdana"/>
-          <w:b/>
-          <w:bCs/>
-        </w:rPr>
-        <w:t>Oklahoma City, OK</w:t>
-      </w:r>
-      <w:r>
-        <w:t xml:space="preserve"> </w:t>
-      </w:r>
-    </w:p>
-    <w:p>
-      <w:pPr>
-        <w:rPr>
-          <w:i/>
-        </w:rPr>
-      </w:pPr>
-      <w:r>
-        <w:rPr>
-          <w:i/>
-        </w:rPr>
-        <w:t>August, 2009 – May, 2013</w:t>
-      </w:r>
-    </w:p>
-    <w:p>
-      <w:pPr>
-        <w:pStyle w:val="ListParagraph"/>
-        <w:numPr>
-          <w:ilvl w:val="0"/>
-          <w:numId w:val="32"/>
-        </w:numPr>
-        <w:rPr>
-          <w:sz w:val="20"/>
-          <w:szCs w:val="20"/>
-        </w:rPr>
-      </w:pPr>
-      <w:r>
-        <w:rPr>
-          <w:sz w:val="20"/>
-          <w:szCs w:val="20"/>
-        </w:rPr>
-        <w:t xml:space="preserve">4.16 Weighted / 3.74 </w:t>
-      </w:r>
-      <w:r>
-        <w:rPr>
-          <w:sz w:val="20"/>
-          <w:szCs w:val="20"/>
-        </w:rPr>
-        <w:t>Unw</w:t>
-      </w:r>
-      <w:r>
-        <w:rPr>
-          <w:sz w:val="20"/>
-          <w:szCs w:val="20"/>
-        </w:rPr>
-        <w:t xml:space="preserve">eighted GPA </w:t>
-      </w:r>
-    </w:p>
-    <w:p>
-      <w:pPr>
-        <w:pStyle w:val="ListParagraph"/>
-        <w:numPr>
-          <w:ilvl w:val="0"/>
-          <w:numId w:val="32"/>
-        </w:numPr>
-        <w:rPr>
-          <w:sz w:val="20"/>
-          <w:szCs w:val="20"/>
-        </w:rPr>
-      </w:pPr>
-      <w:r>
-        <w:rPr>
-          <w:sz w:val="20"/>
-          <w:szCs w:val="20"/>
-        </w:rPr>
-        <w:t xml:space="preserve">Class Salutatorian </w:t>
-      </w:r>
-      <w:r>
-        <w:rPr>
-          <w:sz w:val="20"/>
-          <w:szCs w:val="20"/>
-        </w:rPr>
-        <w:t>*</w:t>
-      </w:r>
-    </w:p>
     <w:p/>
     <w:p>
       <w:pPr>
@@ -2531,7 +2520,263 @@
         </w:rPr>
         <w:t>, CSS, JavaScript</w:t>
       </w:r>
+      <w:r>
+        <w:rPr>
+          <w:sz w:val="20"/>
+          <w:szCs w:val="20"/>
+        </w:rPr>
+        <w:t>, React</w:t>
+      </w:r>
     </w:p>
+    <w:p>
+      <w:pPr>
+        <w:pStyle w:val="ListParagraph"/>
+        <w:numPr>
+          <w:ilvl w:val="0"/>
+          <w:numId w:val="33"/>
+        </w:numPr>
+        <w:rPr>
+          <w:sz w:val="20"/>
+          <w:szCs w:val="20"/>
+        </w:rPr>
+      </w:pPr>
+      <w:r>
+        <w:rPr>
+          <w:sz w:val="20"/>
+          <w:szCs w:val="20"/>
+        </w:rPr>
+        <w:t>Teamwork, Leadership, and Attention to detail</w:t>
+      </w:r>
+    </w:p>
+    <w:p/>
+    <w:p/>
+    <w:p/>
+    <w:p>
+      <w:r>
+        <w:rPr>
+          <w:noProof/>
+        </w:rPr>
+        <w:drawing>
+          <wp:anchor distT="0" distB="0" distL="114300" distR="114300" simplePos="0" relativeHeight="251659264" behindDoc="1" locked="0" layoutInCell="1" allowOverlap="1" wp14:anchorId="2551775C" wp14:editId="65E05B83">
+            <wp:simplePos x="0" y="0"/>
+            <wp:positionH relativeFrom="column">
+              <wp:align>center</wp:align>
+            </wp:positionH>
+            <wp:positionV relativeFrom="paragraph">
+              <wp:posOffset>0</wp:posOffset>
+            </wp:positionV>
+            <wp:extent cx="923544" cy="923544"/>
+            <wp:effectExtent l="0" t="0" r="0" b="0"/>
+            <wp:wrapTight wrapText="bothSides">
+              <wp:wrapPolygon edited="0">
+                <wp:start x="0" y="0"/>
+                <wp:lineTo x="0" y="20946"/>
+                <wp:lineTo x="20946" y="20946"/>
+                <wp:lineTo x="20946" y="0"/>
+                <wp:lineTo x="0" y="0"/>
+              </wp:wrapPolygon>
+            </wp:wrapTight>
+            <wp:docPr id="1140529371" name="Picture 2" descr="A qr code with a person's face&#10;&#10;Description automatically generated with medium confidence"/>
+            <wp:cNvGraphicFramePr>
+              <a:graphicFrameLocks xmlns:a="http://schemas.openxmlformats.org/drawingml/2006/main" noChangeAspect="1"/>
+            </wp:cNvGraphicFramePr>
+            <a:graphic xmlns:a="http://schemas.openxmlformats.org/drawingml/2006/main">
+              <a:graphicData uri="http://schemas.openxmlformats.org/drawingml/2006/picture">
+                <pic:pic xmlns:pic="http://schemas.openxmlformats.org/drawingml/2006/picture">
+                  <pic:nvPicPr>
+                    <pic:cNvPr id="1140529371" name="Picture 2" descr="A qr code with a person's face&#10;&#10;Description automatically generated with medium confidence"/>
+                    <pic:cNvPicPr/>
+                  </pic:nvPicPr>
+                  <pic:blipFill>
+                    <a:blip r:embed="rId8"/>
+                    <a:stretch>
+                      <a:fillRect/>
+                    </a:stretch>
+                  </pic:blipFill>
+                  <pic:spPr>
+                    <a:xfrm>
+                      <a:off x="0" y="0"/>
+                      <a:ext cx="923544" cy="923544"/>
+                    </a:xfrm>
+                    <a:prstGeom prst="rect">
+                      <a:avLst/>
+                    </a:prstGeom>
+                  </pic:spPr>
+                </pic:pic>
+              </a:graphicData>
+            </a:graphic>
+            <wp14:sizeRelH relativeFrom="margin">
+              <wp14:pctWidth>0</wp14:pctWidth>
+            </wp14:sizeRelH>
+            <wp14:sizeRelV relativeFrom="margin">
+              <wp14:pctHeight>0</wp14:pctHeight>
+            </wp14:sizeRelV>
+          </wp:anchor>
+        </w:drawing>
+      </w:r>
+    </w:p>
+    <w:p>
+      <w:pPr>
+        <w:rPr>
+          <w:b/>
+          <w:bCs/>
+        </w:rPr>
+      </w:pPr>
+    </w:p>
+    <w:p>
+      <w:pPr>
+        <w:rPr>
+          <w:b/>
+          <w:bCs/>
+        </w:rPr>
+      </w:pPr>
+    </w:p>
+    <w:p>
+      <w:pPr>
+        <w:rPr>
+          <w:b/>
+          <w:bCs/>
+        </w:rPr>
+      </w:pPr>
+    </w:p>
+    <w:p>
+      <w:pPr>
+        <w:rPr>
+          <w:b/>
+          <w:bCs/>
+        </w:rPr>
+      </w:pPr>
+    </w:p>
+    <w:p>
+      <w:pPr>
+        <w:rPr>
+          <w:b/>
+          <w:bCs/>
+        </w:rPr>
+      </w:pPr>
+    </w:p>
+    <w:p>
+      <w:pPr>
+        <w:rPr>
+          <w:b/>
+          <w:bCs/>
+        </w:rPr>
+      </w:pPr>
+    </w:p>
+    <w:p>
+      <w:pPr>
+        <w:rPr>
+          <w:b/>
+          <w:bCs/>
+        </w:rPr>
+      </w:pPr>
+    </w:p>
+    <w:p>
+      <w:pPr>
+        <w:rPr>
+          <w:b/>
+          <w:bCs/>
+        </w:rPr>
+      </w:pPr>
+    </w:p>
+    <w:p>
+      <w:r>
+        <w:rPr>
+          <w:b/>
+          <w:bCs/>
+        </w:rPr>
+        <w:t xml:space="preserve">PUTNAM CITY WEST HIGH SCHOOL </w:t>
+      </w:r>
+      <w:r>
+        <w:rPr>
+          <w:b/>
+          <w:bCs/>
+        </w:rPr>
+        <w:tab/>
+      </w:r>
+      <w:r>
+        <w:rPr>
+          <w:b/>
+          <w:bCs/>
+        </w:rPr>
+        <w:tab/>
+      </w:r>
+      <w:r>
+        <w:rPr>
+          <w:b/>
+          <w:bCs/>
+        </w:rPr>
+        <w:tab/>
+      </w:r>
+      <w:r>
+        <w:rPr>
+          <w:b/>
+          <w:bCs/>
+        </w:rPr>
+        <w:tab/>
+      </w:r>
+      <w:r>
+        <w:rPr>
+          <w:b/>
+          <w:bCs/>
+        </w:rPr>
+        <w:tab/>
+        <w:t xml:space="preserve">         </w:t>
+      </w:r>
+      <w:r>
+        <w:rPr>
+          <w:b/>
+          <w:bCs/>
+        </w:rPr>
+        <w:t xml:space="preserve">        </w:t>
+      </w:r>
+      <w:r>
+        <w:rPr>
+          <w:b/>
+          <w:bCs/>
+        </w:rPr>
+        <w:t xml:space="preserve">   Oklahoma City, OK</w:t>
+      </w:r>
+      <w:r>
+        <w:t xml:space="preserve"> </w:t>
+      </w:r>
+    </w:p>
+    <w:p>
+      <w:pPr>
+        <w:rPr>
+          <w:i/>
+        </w:rPr>
+      </w:pPr>
+      <w:r>
+        <w:rPr>
+          <w:i/>
+        </w:rPr>
+        <w:t>August, 2009 – May, 2013</w:t>
+      </w:r>
+    </w:p>
+    <w:p>
+      <w:pPr>
+        <w:numPr>
+          <w:ilvl w:val="0"/>
+          <w:numId w:val="32"/>
+        </w:numPr>
+      </w:pPr>
+      <w:r>
+        <w:t xml:space="preserve">4.16 Weighted / 3.74 Unweighted GPA </w:t>
+      </w:r>
+    </w:p>
+    <w:p>
+      <w:pPr>
+        <w:numPr>
+          <w:ilvl w:val="0"/>
+          <w:numId w:val="32"/>
+        </w:numPr>
+      </w:pPr>
+      <w:r>
+        <w:t>Class Salutatorian *</w:t>
+      </w:r>
+    </w:p>
+    <w:p/>
     <w:sectPr>
       <w:pgSz w:w="12240" w:h="15840"/>
       <w:pgMar w:top="810" w:right="1152" w:bottom="900" w:left="1152" w:header="720" w:footer="0" w:gutter="0"/>
@@ -4752,7 +4997,7 @@
         <w:sz w:val="22"/>
       </w:rPr>
     </w:lvl>
-    <w:lvl w:ilvl="1" w:tplc="FFFFFFFF" w:tentative="1">
+    <w:lvl w:ilvl="1" w:tplc="FFFFFFFF">
       <w:start w:val="1"/>
       <w:numFmt w:val="bullet"/>
       <w:lvlText w:val="o"/>
@@ -4764,7 +5009,7 @@
         <w:rFonts w:ascii="Courier New" w:hAnsi="Courier New" w:hint="default"/>
       </w:rPr>
     </w:lvl>
-    <w:lvl w:ilvl="2" w:tplc="FFFFFFFF" w:tentative="1">
+    <w:lvl w:ilvl="2" w:tplc="FFFFFFFF">
       <w:start w:val="1"/>
       <w:numFmt w:val="bullet"/>
       <w:lvlText w:val=""/>

</xml_diff>

<commit_message>
Removed QR code from resume, updated Home and About photo
</commit_message>
<xml_diff>
--- a/src/assets/brendansresume.docx
+++ b/src/assets/brendansresume.docx
@@ -88,7 +88,14 @@
           <w:rFonts w:ascii="Verdana" w:eastAsia="Times New Roman" w:hAnsi="Verdana"/>
           <w:sz w:val="20"/>
         </w:rPr>
-        <w:t>Oklahoma City,</w:t>
+        <w:t>Oklahoma City Metropolitan Area</w:t>
+      </w:r>
+      <w:r>
+        <w:rPr>
+          <w:rFonts w:ascii="Verdana" w:eastAsia="Times New Roman" w:hAnsi="Verdana"/>
+          <w:sz w:val="20"/>
+        </w:rPr>
+        <w:t>,</w:t>
       </w:r>
       <w:r>
         <w:rPr>

</xml_diff>

<commit_message>
Edited a lot of text, added Vision quote, changed About photo, edited username for socials, updated LinkedIn link, etc.
</commit_message>
<xml_diff>
--- a/src/assets/brendansresume.docx
+++ b/src/assets/brendansresume.docx
@@ -181,51 +181,61 @@
           <w:bCs/>
         </w:rPr>
       </w:pPr>
+      <w:hyperlink r:id="rId8" w:history="1">
+        <w:r>
+          <w:rPr>
+            <w:rStyle w:val="Hyperlink"/>
+            <w:rFonts w:ascii="Verdana" w:hAnsi="Verdana"/>
+            <w:b/>
+            <w:bCs/>
+            <w:color w:val="000000" w:themeColor="text1"/>
+          </w:rPr>
+          <w:t>Bee4Brendan.co</w:t>
+        </w:r>
+        <w:r>
+          <w:rPr>
+            <w:rStyle w:val="Hyperlink"/>
+            <w:rFonts w:ascii="Verdana" w:hAnsi="Verdana"/>
+            <w:b/>
+            <w:bCs/>
+            <w:color w:val="000000" w:themeColor="text1"/>
+          </w:rPr>
+          <w:t>m</w:t>
+        </w:r>
+      </w:hyperlink>
       <w:r>
         <w:rPr>
           <w:rFonts w:ascii="Verdana" w:hAnsi="Verdana"/>
           <w:b/>
           <w:bCs/>
-        </w:rPr>
-        <w:t>Bee4Brendan</w:t>
+          <w:color w:val="000000" w:themeColor="text1"/>
+        </w:rPr>
+        <w:t xml:space="preserve">                                  </w:t>
       </w:r>
       <w:r>
         <w:rPr>
           <w:rFonts w:ascii="Verdana" w:hAnsi="Verdana"/>
           <w:b/>
           <w:bCs/>
-        </w:rPr>
-        <w:t>.com</w:t>
+          <w:color w:val="000000" w:themeColor="text1"/>
+        </w:rPr>
+        <w:t xml:space="preserve">                   </w:t>
       </w:r>
       <w:r>
         <w:rPr>
           <w:rFonts w:ascii="Verdana" w:hAnsi="Verdana"/>
           <w:b/>
           <w:bCs/>
-        </w:rPr>
-        <w:t xml:space="preserve">                                  </w:t>
+          <w:color w:val="000000" w:themeColor="text1"/>
+        </w:rPr>
+        <w:t xml:space="preserve">                 </w:t>
       </w:r>
       <w:r>
         <w:rPr>
           <w:rFonts w:ascii="Verdana" w:hAnsi="Verdana"/>
           <w:b/>
           <w:bCs/>
-        </w:rPr>
-        <w:t xml:space="preserve">                   </w:t>
-      </w:r>
-      <w:r>
-        <w:rPr>
-          <w:rFonts w:ascii="Verdana" w:hAnsi="Verdana"/>
-          <w:b/>
-          <w:bCs/>
-        </w:rPr>
-        <w:t xml:space="preserve">                 </w:t>
-      </w:r>
-      <w:r>
-        <w:rPr>
-          <w:rFonts w:ascii="Verdana" w:hAnsi="Verdana"/>
-          <w:b/>
-          <w:bCs/>
+          <w:color w:val="000000" w:themeColor="text1"/>
         </w:rPr>
         <w:t xml:space="preserve">                         </w:t>
       </w:r>
@@ -2431,6 +2441,378 @@
         </w:numPr>
       </w:pPr>
       <w:r>
+        <w:rPr>
+          <w:i/>
+          <w:noProof/>
+        </w:rPr>
+        <w:drawing>
+          <wp:anchor distT="0" distB="0" distL="114300" distR="114300" simplePos="0" relativeHeight="251666432" behindDoc="1" locked="0" layoutInCell="1" allowOverlap="1" wp14:anchorId="4DE38163" wp14:editId="3789352E">
+            <wp:simplePos x="0" y="0"/>
+            <wp:positionH relativeFrom="column">
+              <wp:posOffset>5097780</wp:posOffset>
+            </wp:positionH>
+            <wp:positionV relativeFrom="paragraph">
+              <wp:posOffset>51979</wp:posOffset>
+            </wp:positionV>
+            <wp:extent cx="1326515" cy="1299573"/>
+            <wp:effectExtent l="133350" t="76200" r="83185" b="129540"/>
+            <wp:wrapNone/>
+            <wp:docPr id="1285364784" name="Picture 5" descr="A pixelated person with a beard&#10;&#10;Description automatically generated"/>
+            <wp:cNvGraphicFramePr>
+              <a:graphicFrameLocks xmlns:a="http://schemas.openxmlformats.org/drawingml/2006/main" noChangeAspect="1"/>
+            </wp:cNvGraphicFramePr>
+            <a:graphic xmlns:a="http://schemas.openxmlformats.org/drawingml/2006/main">
+              <a:graphicData uri="http://schemas.openxmlformats.org/drawingml/2006/picture">
+                <pic:pic xmlns:pic="http://schemas.openxmlformats.org/drawingml/2006/picture">
+                  <pic:nvPicPr>
+                    <pic:cNvPr id="1285364784" name="Picture 5" descr="A pixelated person with a beard&#10;&#10;Description automatically generated"/>
+                    <pic:cNvPicPr/>
+                  </pic:nvPicPr>
+                  <pic:blipFill>
+                    <a:blip r:embed="rId9"/>
+                    <a:stretch>
+                      <a:fillRect/>
+                    </a:stretch>
+                  </pic:blipFill>
+                  <pic:spPr>
+                    <a:xfrm>
+                      <a:off x="0" y="0"/>
+                      <a:ext cx="1327367" cy="1300407"/>
+                    </a:xfrm>
+                    <a:prstGeom prst="roundRect">
+                      <a:avLst>
+                        <a:gd name="adj" fmla="val 16667"/>
+                      </a:avLst>
+                    </a:prstGeom>
+                    <a:ln>
+                      <a:noFill/>
+                    </a:ln>
+                    <a:effectLst>
+                      <a:outerShdw blurRad="76200" dist="38100" dir="7800000" algn="tl" rotWithShape="0">
+                        <a:srgbClr val="000000">
+                          <a:alpha val="40000"/>
+                        </a:srgbClr>
+                      </a:outerShdw>
+                    </a:effectLst>
+                    <a:scene3d>
+                      <a:camera prst="orthographicFront"/>
+                      <a:lightRig rig="contrasting" dir="t">
+                        <a:rot lat="0" lon="0" rev="4200000"/>
+                      </a:lightRig>
+                    </a:scene3d>
+                    <a:sp3d prstMaterial="plastic">
+                      <a:bevelT w="381000" h="114300" prst="relaxedInset"/>
+                      <a:contourClr>
+                        <a:srgbClr val="969696"/>
+                      </a:contourClr>
+                    </a:sp3d>
+                  </pic:spPr>
+                </pic:pic>
+              </a:graphicData>
+            </a:graphic>
+            <wp14:sizeRelH relativeFrom="margin">
+              <wp14:pctWidth>0</wp14:pctWidth>
+            </wp14:sizeRelH>
+            <wp14:sizeRelV relativeFrom="margin">
+              <wp14:pctHeight>0</wp14:pctHeight>
+            </wp14:sizeRelV>
+          </wp:anchor>
+        </w:drawing>
+      </w:r>
+      <w:r>
+        <w:rPr>
+          <w:i/>
+          <w:noProof/>
+        </w:rPr>
+        <mc:AlternateContent>
+          <mc:Choice Requires="wps">
+            <w:drawing>
+              <wp:anchor distT="45720" distB="45720" distL="114300" distR="114300" simplePos="0" relativeHeight="251665408" behindDoc="1" locked="0" layoutInCell="1" allowOverlap="1" wp14:anchorId="37A6BF5D" wp14:editId="4BCAE290">
+                <wp:simplePos x="0" y="0"/>
+                <wp:positionH relativeFrom="column">
+                  <wp:posOffset>5106572</wp:posOffset>
+                </wp:positionH>
+                <wp:positionV relativeFrom="paragraph">
+                  <wp:posOffset>55245</wp:posOffset>
+                </wp:positionV>
+                <wp:extent cx="1301262" cy="1294228"/>
+                <wp:effectExtent l="0" t="0" r="13335" b="20320"/>
+                <wp:wrapNone/>
+                <wp:docPr id="217" name="Text Box 2"/>
+                <wp:cNvGraphicFramePr>
+                  <a:graphicFrameLocks xmlns:a="http://schemas.openxmlformats.org/drawingml/2006/main"/>
+                </wp:cNvGraphicFramePr>
+                <a:graphic xmlns:a="http://schemas.openxmlformats.org/drawingml/2006/main">
+                  <a:graphicData uri="http://schemas.microsoft.com/office/word/2010/wordprocessingShape">
+                    <wps:wsp>
+                      <wps:cNvSpPr txBox="1">
+                        <a:spLocks noChangeArrowheads="1"/>
+                      </wps:cNvSpPr>
+                      <wps:spPr bwMode="auto">
+                        <a:xfrm>
+                          <a:off x="0" y="0"/>
+                          <a:ext cx="1301262" cy="1294228"/>
+                        </a:xfrm>
+                        <a:prstGeom prst="rect">
+                          <a:avLst/>
+                        </a:prstGeom>
+                        <a:solidFill>
+                          <a:srgbClr val="FFFFFF"/>
+                        </a:solidFill>
+                        <a:ln w="9525" cap="rnd">
+                          <a:solidFill>
+                            <a:srgbClr val="000000"/>
+                          </a:solidFill>
+                          <a:prstDash val="sysDot"/>
+                          <a:miter lim="800000"/>
+                          <a:headEnd/>
+                          <a:tailEnd/>
+                        </a:ln>
+                      </wps:spPr>
+                      <wps:txbx>
+                        <w:txbxContent>
+                          <w:p>
+                            <w:pPr>
+                              <w:rPr>
+                                <w14:textOutline w14:w="12700" w14:cap="rnd" w14:cmpd="sng" w14:algn="ctr">
+                                  <w14:gradFill>
+                                    <w14:gsLst>
+                                      <w14:gs w14:pos="0">
+                                        <w14:schemeClr w14:val="accent1">
+                                          <w14:lumMod w14:val="5000"/>
+                                          <w14:lumOff w14:val="95000"/>
+                                        </w14:schemeClr>
+                                      </w14:gs>
+                                      <w14:gs w14:pos="74000">
+                                        <w14:schemeClr w14:val="accent1">
+                                          <w14:lumMod w14:val="45000"/>
+                                          <w14:lumOff w14:val="55000"/>
+                                        </w14:schemeClr>
+                                      </w14:gs>
+                                      <w14:gs w14:pos="83000">
+                                        <w14:schemeClr w14:val="accent1">
+                                          <w14:lumMod w14:val="45000"/>
+                                          <w14:lumOff w14:val="55000"/>
+                                        </w14:schemeClr>
+                                      </w14:gs>
+                                      <w14:gs w14:pos="100000">
+                                        <w14:schemeClr w14:val="accent1">
+                                          <w14:lumMod w14:val="30000"/>
+                                          <w14:lumOff w14:val="70000"/>
+                                        </w14:schemeClr>
+                                      </w14:gs>
+                                    </w14:gsLst>
+                                    <w14:lin w14:ang="5400000" w14:scaled="0"/>
+                                  </w14:gradFill>
+                                  <w14:prstDash w14:val="lgDashDot"/>
+                                  <w14:bevel/>
+                                </w14:textOutline>
+                                <w14:textFill>
+                                  <w14:gradFill>
+                                    <w14:gsLst>
+                                      <w14:gs w14:pos="0">
+                                        <w14:schemeClr w14:val="accent1">
+                                          <w14:lumMod w14:val="5000"/>
+                                          <w14:lumOff w14:val="95000"/>
+                                        </w14:schemeClr>
+                                      </w14:gs>
+                                      <w14:gs w14:pos="74000">
+                                        <w14:schemeClr w14:val="accent1">
+                                          <w14:lumMod w14:val="45000"/>
+                                          <w14:lumOff w14:val="55000"/>
+                                        </w14:schemeClr>
+                                      </w14:gs>
+                                      <w14:gs w14:pos="83000">
+                                        <w14:schemeClr w14:val="accent1">
+                                          <w14:lumMod w14:val="45000"/>
+                                          <w14:lumOff w14:val="55000"/>
+                                        </w14:schemeClr>
+                                      </w14:gs>
+                                      <w14:gs w14:pos="100000">
+                                        <w14:schemeClr w14:val="accent1">
+                                          <w14:lumMod w14:val="30000"/>
+                                          <w14:lumOff w14:val="70000"/>
+                                        </w14:schemeClr>
+                                      </w14:gs>
+                                    </w14:gsLst>
+                                    <w14:lin w14:ang="5400000" w14:scaled="0"/>
+                                  </w14:gradFill>
+                                </w14:textFill>
+                              </w:rPr>
+                            </w:pPr>
+                          </w:p>
+                        </w:txbxContent>
+                      </wps:txbx>
+                      <wps:bodyPr rot="0" vert="horz" wrap="square" lIns="91440" tIns="45720" rIns="91440" bIns="45720" anchor="t" anchorCtr="0">
+                        <a:noAutofit/>
+                      </wps:bodyPr>
+                    </wps:wsp>
+                  </a:graphicData>
+                </a:graphic>
+                <wp14:sizeRelH relativeFrom="margin">
+                  <wp14:pctWidth>0</wp14:pctWidth>
+                </wp14:sizeRelH>
+                <wp14:sizeRelV relativeFrom="margin">
+                  <wp14:pctHeight>0</wp14:pctHeight>
+                </wp14:sizeRelV>
+              </wp:anchor>
+            </w:drawing>
+          </mc:Choice>
+          <mc:Fallback>
+            <w:pict>
+              <v:shapetype w14:anchorId="37A6BF5D" id="_x0000_t202" coordsize="21600,21600" o:spt="202" path="m,l,21600r21600,l21600,xe">
+                <v:stroke joinstyle="miter"/>
+                <v:path gradientshapeok="t" o:connecttype="rect"/>
+              </v:shapetype>
+              <v:shape id="Text Box 2" o:spid="_x0000_s1026" type="#_x0000_t202" style="position:absolute;left:0;text-align:left;margin-left:402.1pt;margin-top:4.35pt;width:102.45pt;height:101.9pt;z-index:-251651072;visibility:visible;mso-wrap-style:square;mso-width-percent:0;mso-height-percent:0;mso-wrap-distance-left:9pt;mso-wrap-distance-top:3.6pt;mso-wrap-distance-right:9pt;mso-wrap-distance-bottom:3.6pt;mso-position-horizontal:absolute;mso-position-horizontal-relative:text;mso-position-vertical:absolute;mso-position-vertical-relative:text;mso-width-percent:0;mso-height-percent:0;mso-width-relative:margin;mso-height-relative:margin;v-text-anchor:top" o:gfxdata="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">
+                <v:stroke dashstyle="1 1" endcap="round"/>
+                <v:textbox>
+                  <w:txbxContent>
+                    <w:p>
+                      <w:pPr>
+                        <w:rPr>
+                          <w14:textOutline w14:w="12700" w14:cap="rnd" w14:cmpd="sng" w14:algn="ctr">
+                            <w14:gradFill>
+                              <w14:gsLst>
+                                <w14:gs w14:pos="0">
+                                  <w14:schemeClr w14:val="accent1">
+                                    <w14:lumMod w14:val="5000"/>
+                                    <w14:lumOff w14:val="95000"/>
+                                  </w14:schemeClr>
+                                </w14:gs>
+                                <w14:gs w14:pos="74000">
+                                  <w14:schemeClr w14:val="accent1">
+                                    <w14:lumMod w14:val="45000"/>
+                                    <w14:lumOff w14:val="55000"/>
+                                  </w14:schemeClr>
+                                </w14:gs>
+                                <w14:gs w14:pos="83000">
+                                  <w14:schemeClr w14:val="accent1">
+                                    <w14:lumMod w14:val="45000"/>
+                                    <w14:lumOff w14:val="55000"/>
+                                  </w14:schemeClr>
+                                </w14:gs>
+                                <w14:gs w14:pos="100000">
+                                  <w14:schemeClr w14:val="accent1">
+                                    <w14:lumMod w14:val="30000"/>
+                                    <w14:lumOff w14:val="70000"/>
+                                  </w14:schemeClr>
+                                </w14:gs>
+                              </w14:gsLst>
+                              <w14:lin w14:ang="5400000" w14:scaled="0"/>
+                            </w14:gradFill>
+                            <w14:prstDash w14:val="lgDashDot"/>
+                            <w14:bevel/>
+                          </w14:textOutline>
+                          <w14:textFill>
+                            <w14:gradFill>
+                              <w14:gsLst>
+                                <w14:gs w14:pos="0">
+                                  <w14:schemeClr w14:val="accent1">
+                                    <w14:lumMod w14:val="5000"/>
+                                    <w14:lumOff w14:val="95000"/>
+                                  </w14:schemeClr>
+                                </w14:gs>
+                                <w14:gs w14:pos="74000">
+                                  <w14:schemeClr w14:val="accent1">
+                                    <w14:lumMod w14:val="45000"/>
+                                    <w14:lumOff w14:val="55000"/>
+                                  </w14:schemeClr>
+                                </w14:gs>
+                                <w14:gs w14:pos="83000">
+                                  <w14:schemeClr w14:val="accent1">
+                                    <w14:lumMod w14:val="45000"/>
+                                    <w14:lumOff w14:val="55000"/>
+                                  </w14:schemeClr>
+                                </w14:gs>
+                                <w14:gs w14:pos="100000">
+                                  <w14:schemeClr w14:val="accent1">
+                                    <w14:lumMod w14:val="30000"/>
+                                    <w14:lumOff w14:val="70000"/>
+                                  </w14:schemeClr>
+                                </w14:gs>
+                              </w14:gsLst>
+                              <w14:lin w14:ang="5400000" w14:scaled="0"/>
+                            </w14:gradFill>
+                          </w14:textFill>
+                        </w:rPr>
+                      </w:pPr>
+                    </w:p>
+                  </w:txbxContent>
+                </v:textbox>
+              </v:shape>
+            </w:pict>
+          </mc:Fallback>
+        </mc:AlternateContent>
+      </w:r>
+      <w:r>
+        <w:rPr>
+          <w:noProof/>
+        </w:rPr>
+        <w:drawing>
+          <wp:anchor distT="0" distB="0" distL="114300" distR="114300" simplePos="0" relativeHeight="251658240" behindDoc="0" locked="0" layoutInCell="1" allowOverlap="1" wp14:anchorId="6D98308D" wp14:editId="75E4DB29">
+            <wp:simplePos x="0" y="0"/>
+            <wp:positionH relativeFrom="column">
+              <wp:posOffset>5156324</wp:posOffset>
+            </wp:positionH>
+            <wp:positionV relativeFrom="paragraph">
+              <wp:posOffset>95389</wp:posOffset>
+            </wp:positionV>
+            <wp:extent cx="1216324" cy="1216324"/>
+            <wp:effectExtent l="0" t="0" r="3175" b="3175"/>
+            <wp:wrapNone/>
+            <wp:docPr id="1372685042" name="Picture 1" descr="A qr code with circles and dots&#10;&#10;Description automatically generated"/>
+            <wp:cNvGraphicFramePr>
+              <a:graphicFrameLocks xmlns:a="http://schemas.openxmlformats.org/drawingml/2006/main" noChangeAspect="1"/>
+            </wp:cNvGraphicFramePr>
+            <a:graphic xmlns:a="http://schemas.openxmlformats.org/drawingml/2006/main">
+              <a:graphicData uri="http://schemas.openxmlformats.org/drawingml/2006/picture">
+                <pic:pic xmlns:pic="http://schemas.openxmlformats.org/drawingml/2006/picture">
+                  <pic:nvPicPr>
+                    <pic:cNvPr id="1372685042" name="Picture 1" descr="A qr code with circles and dots&#10;&#10;Description automatically generated"/>
+                    <pic:cNvPicPr>
+                      <a:picLocks noChangeAspect="1" noChangeArrowheads="1"/>
+                    </pic:cNvPicPr>
+                  </pic:nvPicPr>
+                  <pic:blipFill>
+                    <a:blip r:embed="rId10">
+                      <a:extLst>
+                        <a:ext uri="{28A0092B-C50C-407E-A947-70E740481C1C}">
+                          <a14:useLocalDpi xmlns:a14="http://schemas.microsoft.com/office/drawing/2010/main" val="0"/>
+                        </a:ext>
+                      </a:extLst>
+                    </a:blip>
+                    <a:srcRect/>
+                    <a:stretch>
+                      <a:fillRect/>
+                    </a:stretch>
+                  </pic:blipFill>
+                  <pic:spPr bwMode="auto">
+                    <a:xfrm>
+                      <a:off x="0" y="0"/>
+                      <a:ext cx="1216324" cy="1216324"/>
+                    </a:xfrm>
+                    <a:prstGeom prst="rect">
+                      <a:avLst/>
+                    </a:prstGeom>
+                    <a:noFill/>
+                    <a:ln>
+                      <a:noFill/>
+                    </a:ln>
+                  </pic:spPr>
+                </pic:pic>
+              </a:graphicData>
+            </a:graphic>
+            <wp14:sizeRelH relativeFrom="page">
+              <wp14:pctWidth>0</wp14:pctWidth>
+            </wp14:sizeRelH>
+            <wp14:sizeRelV relativeFrom="page">
+              <wp14:pctHeight>0</wp14:pctHeight>
+            </wp14:sizeRelV>
+          </wp:anchor>
+        </w:drawing>
+      </w:r>
+      <w:r>
         <w:t xml:space="preserve">4.16 Weighted / 3.74 Unweighted GPA </w:t>
       </w:r>
     </w:p>
@@ -2463,11 +2845,87 @@
           <w:rFonts w:ascii="Verdana" w:hAnsi="Verdana"/>
           <w:b/>
           <w:bCs/>
+          <w:noProof/>
           <w:sz w:val="24"/>
           <w:szCs w:val="24"/>
           <w:u w:val="single"/>
         </w:rPr>
-        <w:t>KEY</w:t>
+        <mc:AlternateContent>
+          <mc:Choice Requires="wps">
+            <w:drawing>
+              <wp:anchor distT="0" distB="0" distL="114300" distR="114300" simplePos="0" relativeHeight="251663360" behindDoc="0" locked="0" layoutInCell="1" allowOverlap="1" wp14:anchorId="6205B049" wp14:editId="12EE294D">
+                <wp:simplePos x="0" y="0"/>
+                <wp:positionH relativeFrom="column">
+                  <wp:posOffset>2631440</wp:posOffset>
+                </wp:positionH>
+                <wp:positionV relativeFrom="paragraph">
+                  <wp:posOffset>167591</wp:posOffset>
+                </wp:positionV>
+                <wp:extent cx="1590675" cy="0"/>
+                <wp:effectExtent l="0" t="76200" r="9525" b="95250"/>
+                <wp:wrapNone/>
+                <wp:docPr id="364169899" name="Straight Arrow Connector 3"/>
+                <wp:cNvGraphicFramePr/>
+                <a:graphic xmlns:a="http://schemas.openxmlformats.org/drawingml/2006/main">
+                  <a:graphicData uri="http://schemas.microsoft.com/office/word/2010/wordprocessingShape">
+                    <wps:wsp>
+                      <wps:cNvCnPr/>
+                      <wps:spPr>
+                        <a:xfrm>
+                          <a:off x="0" y="0"/>
+                          <a:ext cx="1590675" cy="0"/>
+                        </a:xfrm>
+                        <a:prstGeom prst="straightConnector1">
+                          <a:avLst/>
+                        </a:prstGeom>
+                        <a:ln w="15875">
+                          <a:solidFill>
+                            <a:schemeClr val="tx1"/>
+                          </a:solidFill>
+                          <a:tailEnd type="triangle"/>
+                        </a:ln>
+                        <a:effectLst>
+                          <a:outerShdw blurRad="40000" dir="5400000" sx="200000" sy="200000" rotWithShape="0">
+                            <a:srgbClr val="000000">
+                              <a:alpha val="0"/>
+                            </a:srgbClr>
+                          </a:outerShdw>
+                        </a:effectLst>
+                      </wps:spPr>
+                      <wps:style>
+                        <a:lnRef idx="2">
+                          <a:schemeClr val="accent1"/>
+                        </a:lnRef>
+                        <a:fillRef idx="0">
+                          <a:schemeClr val="accent1"/>
+                        </a:fillRef>
+                        <a:effectRef idx="1">
+                          <a:schemeClr val="accent1"/>
+                        </a:effectRef>
+                        <a:fontRef idx="minor">
+                          <a:schemeClr val="tx1"/>
+                        </a:fontRef>
+                      </wps:style>
+                      <wps:bodyPr/>
+                    </wps:wsp>
+                  </a:graphicData>
+                </a:graphic>
+              </wp:anchor>
+            </w:drawing>
+          </mc:Choice>
+          <mc:Fallback>
+            <w:pict>
+              <v:shapetype w14:anchorId="79F27378" id="_x0000_t32" coordsize="21600,21600" o:spt="32" o:oned="t" path="m,l21600,21600e" filled="f">
+                <v:path arrowok="t" fillok="f" o:connecttype="none"/>
+                <o:lock v:ext="edit" shapetype="t"/>
+              </v:shapetype>
+              <v:shape id="Straight Arrow Connector 3" o:spid="_x0000_s1026" type="#_x0000_t32" style="position:absolute;margin-left:207.2pt;margin-top:13.2pt;width:125.25pt;height:0;z-index:251663360;visibility:visible;mso-wrap-style:square;mso-wrap-distance-left:9pt;mso-wrap-distance-top:0;mso-wrap-distance-right:9pt;mso-wrap-distance-bottom:0;mso-position-horizontal:absolute;mso-position-horizontal-relative:text;mso-position-vertical:absolute;mso-position-vertical-relative:text" o:gfxdata="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" strokecolor="black [3213]" strokeweight="1.25pt">
+                <v:stroke endarrow="block"/>
+                <v:shadow on="t" type="perspective" color="black" opacity="0" origin=",.5" offset="0,0" matrix="2,,,2"/>
+              </v:shape>
+            </w:pict>
+          </mc:Fallback>
+        </mc:AlternateContent>
       </w:r>
       <w:r>
         <w:rPr>
@@ -2478,17 +2936,29 @@
           <w:szCs w:val="24"/>
           <w:u w:val="single"/>
         </w:rPr>
-        <w:t xml:space="preserve"> SKILLS</w:t>
+        <w:t>KEY</w:t>
       </w:r>
       <w:r>
         <w:rPr>
           <w:rFonts w:ascii="Verdana" w:hAnsi="Verdana"/>
           <w:b/>
+          <w:bCs/>
           <w:sz w:val="24"/>
           <w:szCs w:val="24"/>
           <w:u w:val="single"/>
         </w:rPr>
-        <w:tab/>
+        <w:t xml:space="preserve"> SKILL</w:t>
+      </w:r>
+      <w:r>
+        <w:rPr>
+          <w:rFonts w:ascii="Verdana" w:hAnsi="Verdana"/>
+          <w:b/>
+          <w:bCs/>
+          <w:sz w:val="24"/>
+          <w:szCs w:val="24"/>
+          <w:u w:val="single"/>
+        </w:rPr>
+        <w:t>S_____________________</w:t>
       </w:r>
     </w:p>
     <w:p>
@@ -2508,35 +2978,21 @@
           <w:sz w:val="20"/>
           <w:szCs w:val="20"/>
         </w:rPr>
-        <w:t>Strong proficiency in Java, C#, and C++</w:t>
-      </w:r>
-      <w:r>
-        <w:rPr>
-          <w:sz w:val="20"/>
-          <w:szCs w:val="20"/>
-        </w:rPr>
-        <w:tab/>
-      </w:r>
-      <w:r>
-        <w:rPr>
-          <w:sz w:val="20"/>
-          <w:szCs w:val="20"/>
-        </w:rPr>
-        <w:tab/>
-      </w:r>
-      <w:r>
-        <w:rPr>
-          <w:sz w:val="20"/>
-          <w:szCs w:val="20"/>
-        </w:rPr>
-        <w:tab/>
-      </w:r>
-      <w:r>
-        <w:rPr>
-          <w:sz w:val="20"/>
-          <w:szCs w:val="20"/>
-        </w:rPr>
-        <w:tab/>
+        <w:t>Strong proficiency in Java, C#</w:t>
+      </w:r>
+      <w:r>
+        <w:rPr>
+          <w:sz w:val="20"/>
+          <w:szCs w:val="20"/>
+        </w:rPr>
+        <w:t xml:space="preserve"> .NET</w:t>
+      </w:r>
+      <w:r>
+        <w:rPr>
+          <w:sz w:val="20"/>
+          <w:szCs w:val="20"/>
+        </w:rPr>
+        <w:t>, and C++</w:t>
       </w:r>
     </w:p>
     <w:p>
@@ -2618,7 +3074,7 @@
           <w:sz w:val="20"/>
           <w:szCs w:val="20"/>
         </w:rPr>
-        <w:t>Teamwork, Leadership, and Attention to detail</w:t>
+        <w:t>Creativity, Curiosity, Collaboration, Problem Solving</w:t>
       </w:r>
     </w:p>
     <w:sectPr>
@@ -6775,6 +7231,18 @@
       <w:lang w:eastAsia="zh-CN"/>
     </w:rPr>
   </w:style>
+  <w:style w:type="character" w:styleId="FollowedHyperlink">
+    <w:name w:val="FollowedHyperlink"/>
+    <w:basedOn w:val="DefaultParagraphFont"/>
+    <w:uiPriority w:val="99"/>
+    <w:semiHidden/>
+    <w:unhideWhenUsed/>
+    <w:rsid w:val="00E72256"/>
+    <w:rPr>
+      <w:color w:val="800080" w:themeColor="followedHyperlink"/>
+      <w:u w:val="single"/>
+    </w:rPr>
+  </w:style>
 </w:styles>
 </file>
 

</xml_diff>

<commit_message>
Updated Resume arrow and lines
</commit_message>
<xml_diff>
--- a/src/assets/brendansresume.docx
+++ b/src/assets/brendansresume.docx
@@ -181,6 +181,79 @@
           <w:bCs/>
         </w:rPr>
       </w:pPr>
+      <w:r>
+        <w:rPr>
+          <w:rFonts w:ascii="Verdana" w:hAnsi="Verdana"/>
+          <w:b/>
+          <w:bCs/>
+          <w:noProof/>
+        </w:rPr>
+        <mc:AlternateContent>
+          <mc:Choice Requires="wps">
+            <w:drawing>
+              <wp:anchor distT="0" distB="0" distL="114300" distR="114300" simplePos="0" relativeHeight="251670528" behindDoc="1" locked="0" layoutInCell="1" allowOverlap="1" wp14:anchorId="07E535DD" wp14:editId="61BF317B">
+                <wp:simplePos x="0" y="0"/>
+                <wp:positionH relativeFrom="column">
+                  <wp:posOffset>1330193</wp:posOffset>
+                </wp:positionH>
+                <wp:positionV relativeFrom="paragraph">
+                  <wp:posOffset>80885</wp:posOffset>
+                </wp:positionV>
+                <wp:extent cx="4028536" cy="0"/>
+                <wp:effectExtent l="0" t="0" r="0" b="0"/>
+                <wp:wrapNone/>
+                <wp:docPr id="1558617509" name="Straight Connector 4"/>
+                <wp:cNvGraphicFramePr/>
+                <a:graphic xmlns:a="http://schemas.openxmlformats.org/drawingml/2006/main">
+                  <a:graphicData uri="http://schemas.microsoft.com/office/word/2010/wordprocessingShape">
+                    <wps:wsp>
+                      <wps:cNvCnPr/>
+                      <wps:spPr>
+                        <a:xfrm>
+                          <a:off x="0" y="0"/>
+                          <a:ext cx="4028536" cy="0"/>
+                        </a:xfrm>
+                        <a:prstGeom prst="line">
+                          <a:avLst/>
+                        </a:prstGeom>
+                        <a:ln w="12700">
+                          <a:prstDash val="sysDash"/>
+                        </a:ln>
+                        <a:effectLst/>
+                      </wps:spPr>
+                      <wps:style>
+                        <a:lnRef idx="2">
+                          <a:schemeClr val="dk1"/>
+                        </a:lnRef>
+                        <a:fillRef idx="0">
+                          <a:schemeClr val="dk1"/>
+                        </a:fillRef>
+                        <a:effectRef idx="1">
+                          <a:schemeClr val="dk1"/>
+                        </a:effectRef>
+                        <a:fontRef idx="minor">
+                          <a:schemeClr val="tx1"/>
+                        </a:fontRef>
+                      </wps:style>
+                      <wps:bodyPr/>
+                    </wps:wsp>
+                  </a:graphicData>
+                </a:graphic>
+                <wp14:sizeRelH relativeFrom="margin">
+                  <wp14:pctWidth>0</wp14:pctWidth>
+                </wp14:sizeRelH>
+              </wp:anchor>
+            </w:drawing>
+          </mc:Choice>
+          <mc:Fallback>
+            <w:pict>
+              <v:line w14:anchorId="45E730F5" id="Straight Connector 4" o:spid="_x0000_s1026" style="position:absolute;z-index:-251645952;visibility:visible;mso-wrap-style:square;mso-width-percent:0;mso-wrap-distance-left:9pt;mso-wrap-distance-top:0;mso-wrap-distance-right:9pt;mso-wrap-distance-bottom:0;mso-position-horizontal:absolute;mso-position-horizontal-relative:text;mso-position-vertical:absolute;mso-position-vertical-relative:text;mso-width-percent:0;mso-width-relative:margin" from="104.75pt,6.35pt" to="421.95pt,6.35pt" o:gfxdata="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" strokecolor="black [3200]" strokeweight="1pt">
+                <v:stroke dashstyle="3 1"/>
+              </v:line>
+            </w:pict>
+          </mc:Fallback>
+        </mc:AlternateContent>
+      </w:r>
       <w:hyperlink r:id="rId8" w:history="1">
         <w:r>
           <w:rPr>
@@ -190,17 +263,7 @@
             <w:bCs/>
             <w:color w:val="000000" w:themeColor="text1"/>
           </w:rPr>
-          <w:t>Bee4Brendan.co</w:t>
-        </w:r>
-        <w:r>
-          <w:rPr>
-            <w:rStyle w:val="Hyperlink"/>
-            <w:rFonts w:ascii="Verdana" w:hAnsi="Verdana"/>
-            <w:b/>
-            <w:bCs/>
-            <w:color w:val="000000" w:themeColor="text1"/>
-          </w:rPr>
-          <w:t>m</w:t>
+          <w:t>Bee4Brendan.com</w:t>
         </w:r>
       </w:hyperlink>
       <w:r>
@@ -404,6 +467,8 @@
           <w:rFonts w:ascii="Verdana" w:hAnsi="Verdana"/>
           <w:b/>
           <w:bCs/>
+          <w:sz w:val="10"/>
+          <w:szCs w:val="10"/>
         </w:rPr>
       </w:pPr>
     </w:p>
@@ -414,6 +479,76 @@
           <w:bCs/>
         </w:rPr>
       </w:pPr>
+      <w:r>
+        <w:rPr>
+          <w:rFonts w:ascii="Verdana" w:hAnsi="Verdana"/>
+          <w:b/>
+          <w:bCs/>
+          <w:noProof/>
+        </w:rPr>
+        <mc:AlternateContent>
+          <mc:Choice Requires="wps">
+            <w:drawing>
+              <wp:anchor distT="0" distB="0" distL="114300" distR="114300" simplePos="0" relativeHeight="251668480" behindDoc="1" locked="0" layoutInCell="1" allowOverlap="1" wp14:anchorId="42DCF6AC" wp14:editId="7DCB8890">
+                <wp:simplePos x="0" y="0"/>
+                <wp:positionH relativeFrom="column">
+                  <wp:posOffset>1683876</wp:posOffset>
+                </wp:positionH>
+                <wp:positionV relativeFrom="paragraph">
+                  <wp:posOffset>84455</wp:posOffset>
+                </wp:positionV>
+                <wp:extent cx="3122762" cy="0"/>
+                <wp:effectExtent l="0" t="0" r="0" b="0"/>
+                <wp:wrapNone/>
+                <wp:docPr id="813993878" name="Straight Connector 4"/>
+                <wp:cNvGraphicFramePr/>
+                <a:graphic xmlns:a="http://schemas.openxmlformats.org/drawingml/2006/main">
+                  <a:graphicData uri="http://schemas.microsoft.com/office/word/2010/wordprocessingShape">
+                    <wps:wsp>
+                      <wps:cNvCnPr/>
+                      <wps:spPr>
+                        <a:xfrm>
+                          <a:off x="0" y="0"/>
+                          <a:ext cx="3122762" cy="0"/>
+                        </a:xfrm>
+                        <a:prstGeom prst="line">
+                          <a:avLst/>
+                        </a:prstGeom>
+                        <a:ln w="12700">
+                          <a:prstDash val="sysDash"/>
+                        </a:ln>
+                        <a:effectLst/>
+                      </wps:spPr>
+                      <wps:style>
+                        <a:lnRef idx="2">
+                          <a:schemeClr val="dk1"/>
+                        </a:lnRef>
+                        <a:fillRef idx="0">
+                          <a:schemeClr val="dk1"/>
+                        </a:fillRef>
+                        <a:effectRef idx="1">
+                          <a:schemeClr val="dk1"/>
+                        </a:effectRef>
+                        <a:fontRef idx="minor">
+                          <a:schemeClr val="tx1"/>
+                        </a:fontRef>
+                      </wps:style>
+                      <wps:bodyPr/>
+                    </wps:wsp>
+                  </a:graphicData>
+                </a:graphic>
+              </wp:anchor>
+            </w:drawing>
+          </mc:Choice>
+          <mc:Fallback>
+            <w:pict>
+              <v:line w14:anchorId="459E6222" id="Straight Connector 4" o:spid="_x0000_s1026" style="position:absolute;z-index:-251648000;visibility:visible;mso-wrap-style:square;mso-wrap-distance-left:9pt;mso-wrap-distance-top:0;mso-wrap-distance-right:9pt;mso-wrap-distance-bottom:0;mso-position-horizontal:absolute;mso-position-horizontal-relative:text;mso-position-vertical:absolute;mso-position-vertical-relative:text" from="132.6pt,6.65pt" to="378.5pt,6.65pt" o:gfxdata="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" strokecolor="black [3200]" strokeweight="1pt">
+                <v:stroke dashstyle="3 1"/>
+              </v:line>
+            </w:pict>
+          </mc:Fallback>
+        </mc:AlternateContent>
+      </w:r>
       <w:r>
         <w:rPr>
           <w:rFonts w:ascii="Verdana" w:hAnsi="Verdana"/>
@@ -833,6 +968,8 @@
         <w:rPr>
           <w:b/>
           <w:bCs/>
+          <w:sz w:val="10"/>
+          <w:szCs w:val="10"/>
         </w:rPr>
       </w:pPr>
     </w:p>
@@ -848,9 +985,91 @@
           <w:rFonts w:ascii="Verdana" w:hAnsi="Verdana"/>
           <w:b/>
           <w:bCs/>
+          <w:noProof/>
+        </w:rPr>
+        <mc:AlternateContent>
+          <mc:Choice Requires="wps">
+            <w:drawing>
+              <wp:anchor distT="0" distB="0" distL="114300" distR="114300" simplePos="0" relativeHeight="251672576" behindDoc="1" locked="0" layoutInCell="1" allowOverlap="1" wp14:anchorId="0FAA5E6A" wp14:editId="1195548E">
+                <wp:simplePos x="0" y="0"/>
+                <wp:positionH relativeFrom="column">
+                  <wp:posOffset>1295688</wp:posOffset>
+                </wp:positionH>
+                <wp:positionV relativeFrom="paragraph">
+                  <wp:posOffset>85006</wp:posOffset>
+                </wp:positionV>
+                <wp:extent cx="2812211" cy="0"/>
+                <wp:effectExtent l="0" t="0" r="0" b="0"/>
+                <wp:wrapNone/>
+                <wp:docPr id="535937402" name="Straight Connector 4"/>
+                <wp:cNvGraphicFramePr/>
+                <a:graphic xmlns:a="http://schemas.openxmlformats.org/drawingml/2006/main">
+                  <a:graphicData uri="http://schemas.microsoft.com/office/word/2010/wordprocessingShape">
+                    <wps:wsp>
+                      <wps:cNvCnPr/>
+                      <wps:spPr>
+                        <a:xfrm>
+                          <a:off x="0" y="0"/>
+                          <a:ext cx="2812211" cy="0"/>
+                        </a:xfrm>
+                        <a:prstGeom prst="line">
+                          <a:avLst/>
+                        </a:prstGeom>
+                        <a:ln w="12700">
+                          <a:prstDash val="sysDash"/>
+                        </a:ln>
+                        <a:effectLst/>
+                      </wps:spPr>
+                      <wps:style>
+                        <a:lnRef idx="2">
+                          <a:schemeClr val="dk1"/>
+                        </a:lnRef>
+                        <a:fillRef idx="0">
+                          <a:schemeClr val="dk1"/>
+                        </a:fillRef>
+                        <a:effectRef idx="1">
+                          <a:schemeClr val="dk1"/>
+                        </a:effectRef>
+                        <a:fontRef idx="minor">
+                          <a:schemeClr val="tx1"/>
+                        </a:fontRef>
+                      </wps:style>
+                      <wps:bodyPr/>
+                    </wps:wsp>
+                  </a:graphicData>
+                </a:graphic>
+                <wp14:sizeRelH relativeFrom="margin">
+                  <wp14:pctWidth>0</wp14:pctWidth>
+                </wp14:sizeRelH>
+              </wp:anchor>
+            </w:drawing>
+          </mc:Choice>
+          <mc:Fallback>
+            <w:pict>
+              <v:line w14:anchorId="48BACD61" id="Straight Connector 4" o:spid="_x0000_s1026" style="position:absolute;z-index:-251643904;visibility:visible;mso-wrap-style:square;mso-width-percent:0;mso-wrap-distance-left:9pt;mso-wrap-distance-top:0;mso-wrap-distance-right:9pt;mso-wrap-distance-bottom:0;mso-position-horizontal:absolute;mso-position-horizontal-relative:text;mso-position-vertical:absolute;mso-position-vertical-relative:text;mso-width-percent:0;mso-width-relative:margin" from="102pt,6.7pt" to="323.45pt,6.7pt" o:gfxdata="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" strokecolor="black [3200]" strokeweight="1pt">
+                <v:stroke dashstyle="3 1"/>
+              </v:line>
+            </w:pict>
+          </mc:Fallback>
+        </mc:AlternateContent>
+      </w:r>
+      <w:r>
+        <w:rPr>
+          <w:rFonts w:ascii="Verdana" w:hAnsi="Verdana"/>
+          <w:b/>
+          <w:bCs/>
           <w:spacing w:val="20"/>
         </w:rPr>
         <w:t>Long Wave Inc.</w:t>
+      </w:r>
+      <w:r>
+        <w:rPr>
+          <w:rFonts w:ascii="Verdana" w:hAnsi="Verdana"/>
+          <w:b/>
+          <w:bCs/>
+          <w:noProof/>
+        </w:rPr>
+        <w:t xml:space="preserve"> </w:t>
       </w:r>
       <w:r>
         <w:rPr>
@@ -1293,14 +1512,94 @@
         <w:t>.</w:t>
       </w:r>
     </w:p>
-    <w:p/>
     <w:p>
       <w:pPr>
         <w:rPr>
+          <w:sz w:val="10"/>
+          <w:szCs w:val="10"/>
+        </w:rPr>
+      </w:pPr>
+    </w:p>
+    <w:p>
+      <w:pPr>
+        <w:rPr>
           <w:rFonts w:ascii="Verdana" w:hAnsi="Verdana"/>
           <w:b/>
         </w:rPr>
       </w:pPr>
+      <w:r>
+        <w:rPr>
+          <w:rFonts w:ascii="Verdana" w:hAnsi="Verdana"/>
+          <w:b/>
+          <w:bCs/>
+          <w:noProof/>
+        </w:rPr>
+        <mc:AlternateContent>
+          <mc:Choice Requires="wps">
+            <w:drawing>
+              <wp:anchor distT="0" distB="0" distL="114300" distR="114300" simplePos="0" relativeHeight="251674624" behindDoc="1" locked="0" layoutInCell="1" allowOverlap="1" wp14:anchorId="64E4666B" wp14:editId="4366DCE9">
+                <wp:simplePos x="0" y="0"/>
+                <wp:positionH relativeFrom="column">
+                  <wp:posOffset>2615529</wp:posOffset>
+                </wp:positionH>
+                <wp:positionV relativeFrom="paragraph">
+                  <wp:posOffset>84958</wp:posOffset>
+                </wp:positionV>
+                <wp:extent cx="2743200" cy="0"/>
+                <wp:effectExtent l="0" t="0" r="0" b="0"/>
+                <wp:wrapNone/>
+                <wp:docPr id="626906477" name="Straight Connector 4"/>
+                <wp:cNvGraphicFramePr/>
+                <a:graphic xmlns:a="http://schemas.openxmlformats.org/drawingml/2006/main">
+                  <a:graphicData uri="http://schemas.microsoft.com/office/word/2010/wordprocessingShape">
+                    <wps:wsp>
+                      <wps:cNvCnPr/>
+                      <wps:spPr>
+                        <a:xfrm>
+                          <a:off x="0" y="0"/>
+                          <a:ext cx="2743200" cy="0"/>
+                        </a:xfrm>
+                        <a:prstGeom prst="line">
+                          <a:avLst/>
+                        </a:prstGeom>
+                        <a:ln w="12700">
+                          <a:prstDash val="sysDash"/>
+                        </a:ln>
+                        <a:effectLst/>
+                      </wps:spPr>
+                      <wps:style>
+                        <a:lnRef idx="2">
+                          <a:schemeClr val="dk1"/>
+                        </a:lnRef>
+                        <a:fillRef idx="0">
+                          <a:schemeClr val="dk1"/>
+                        </a:fillRef>
+                        <a:effectRef idx="1">
+                          <a:schemeClr val="dk1"/>
+                        </a:effectRef>
+                        <a:fontRef idx="minor">
+                          <a:schemeClr val="tx1"/>
+                        </a:fontRef>
+                      </wps:style>
+                      <wps:bodyPr/>
+                    </wps:wsp>
+                  </a:graphicData>
+                </a:graphic>
+                <wp14:sizeRelH relativeFrom="margin">
+                  <wp14:pctWidth>0</wp14:pctWidth>
+                </wp14:sizeRelH>
+              </wp:anchor>
+            </w:drawing>
+          </mc:Choice>
+          <mc:Fallback>
+            <w:pict>
+              <v:line w14:anchorId="4C14BBAD" id="Straight Connector 4" o:spid="_x0000_s1026" style="position:absolute;z-index:-251641856;visibility:visible;mso-wrap-style:square;mso-width-percent:0;mso-wrap-distance-left:9pt;mso-wrap-distance-top:0;mso-wrap-distance-right:9pt;mso-wrap-distance-bottom:0;mso-position-horizontal:absolute;mso-position-horizontal-relative:text;mso-position-vertical:absolute;mso-position-vertical-relative:text;mso-width-percent:0;mso-width-relative:margin" from="205.95pt,6.7pt" to="421.95pt,6.7pt" o:gfxdata="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" strokecolor="black [3200]" strokeweight="1pt">
+                <v:stroke dashstyle="3 1"/>
+              </v:line>
+            </w:pict>
+          </mc:Fallback>
+        </mc:AlternateContent>
+      </w:r>
       <w:r>
         <w:rPr>
           <w:rFonts w:ascii="Verdana" w:hAnsi="Verdana"/>
@@ -1957,7 +2256,14 @@
         <w:t xml:space="preserve"> 2015</w:t>
       </w:r>
     </w:p>
-    <w:p/>
+    <w:p>
+      <w:pPr>
+        <w:rPr>
+          <w:sz w:val="10"/>
+          <w:szCs w:val="10"/>
+        </w:rPr>
+      </w:pPr>
+    </w:p>
     <w:p>
       <w:pPr>
         <w:tabs>
@@ -1999,6 +2305,79 @@
           <w:bCs/>
         </w:rPr>
       </w:pPr>
+      <w:r>
+        <w:rPr>
+          <w:rFonts w:ascii="Verdana" w:hAnsi="Verdana"/>
+          <w:b/>
+          <w:bCs/>
+          <w:noProof/>
+        </w:rPr>
+        <mc:AlternateContent>
+          <mc:Choice Requires="wps">
+            <w:drawing>
+              <wp:anchor distT="0" distB="0" distL="114300" distR="114300" simplePos="0" relativeHeight="251678720" behindDoc="1" locked="0" layoutInCell="1" allowOverlap="1" wp14:anchorId="2D142060" wp14:editId="7D9F7387">
+                <wp:simplePos x="0" y="0"/>
+                <wp:positionH relativeFrom="column">
+                  <wp:posOffset>2719046</wp:posOffset>
+                </wp:positionH>
+                <wp:positionV relativeFrom="paragraph">
+                  <wp:posOffset>73600</wp:posOffset>
+                </wp:positionV>
+                <wp:extent cx="2639683" cy="0"/>
+                <wp:effectExtent l="0" t="0" r="0" b="0"/>
+                <wp:wrapNone/>
+                <wp:docPr id="522416875" name="Straight Connector 4"/>
+                <wp:cNvGraphicFramePr/>
+                <a:graphic xmlns:a="http://schemas.openxmlformats.org/drawingml/2006/main">
+                  <a:graphicData uri="http://schemas.microsoft.com/office/word/2010/wordprocessingShape">
+                    <wps:wsp>
+                      <wps:cNvCnPr/>
+                      <wps:spPr>
+                        <a:xfrm>
+                          <a:off x="0" y="0"/>
+                          <a:ext cx="2639683" cy="0"/>
+                        </a:xfrm>
+                        <a:prstGeom prst="line">
+                          <a:avLst/>
+                        </a:prstGeom>
+                        <a:ln w="12700">
+                          <a:prstDash val="sysDash"/>
+                        </a:ln>
+                        <a:effectLst/>
+                      </wps:spPr>
+                      <wps:style>
+                        <a:lnRef idx="2">
+                          <a:schemeClr val="dk1"/>
+                        </a:lnRef>
+                        <a:fillRef idx="0">
+                          <a:schemeClr val="dk1"/>
+                        </a:fillRef>
+                        <a:effectRef idx="1">
+                          <a:schemeClr val="dk1"/>
+                        </a:effectRef>
+                        <a:fontRef idx="minor">
+                          <a:schemeClr val="tx1"/>
+                        </a:fontRef>
+                      </wps:style>
+                      <wps:bodyPr/>
+                    </wps:wsp>
+                  </a:graphicData>
+                </a:graphic>
+                <wp14:sizeRelH relativeFrom="margin">
+                  <wp14:pctWidth>0</wp14:pctWidth>
+                </wp14:sizeRelH>
+              </wp:anchor>
+            </w:drawing>
+          </mc:Choice>
+          <mc:Fallback>
+            <w:pict>
+              <v:line w14:anchorId="6D169254" id="Straight Connector 4" o:spid="_x0000_s1026" style="position:absolute;z-index:-251637760;visibility:visible;mso-wrap-style:square;mso-width-percent:0;mso-wrap-distance-left:9pt;mso-wrap-distance-top:0;mso-wrap-distance-right:9pt;mso-wrap-distance-bottom:0;mso-position-horizontal:absolute;mso-position-horizontal-relative:text;mso-position-vertical:absolute;mso-position-vertical-relative:text;mso-width-percent:0;mso-width-relative:margin" from="214.1pt,5.8pt" to="421.95pt,5.8pt" o:gfxdata="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" strokecolor="black [3200]" strokeweight="1pt">
+                <v:stroke dashstyle="3 1"/>
+              </v:line>
+            </w:pict>
+          </mc:Fallback>
+        </mc:AlternateContent>
+      </w:r>
       <w:r>
         <w:rPr>
           <w:rFonts w:ascii="Verdana" w:hAnsi="Verdana"/>
@@ -2349,8 +2728,88 @@
         <w:t>Fall 2017</w:t>
       </w:r>
     </w:p>
-    <w:p/>
     <w:p>
+      <w:pPr>
+        <w:rPr>
+          <w:sz w:val="10"/>
+          <w:szCs w:val="10"/>
+        </w:rPr>
+      </w:pPr>
+    </w:p>
+    <w:p>
+      <w:r>
+        <w:rPr>
+          <w:rFonts w:ascii="Verdana" w:hAnsi="Verdana"/>
+          <w:b/>
+          <w:bCs/>
+          <w:noProof/>
+        </w:rPr>
+        <mc:AlternateContent>
+          <mc:Choice Requires="wps">
+            <w:drawing>
+              <wp:anchor distT="0" distB="0" distL="114300" distR="114300" simplePos="0" relativeHeight="251676672" behindDoc="0" locked="0" layoutInCell="1" allowOverlap="1" wp14:anchorId="268C6DCE" wp14:editId="12977851">
+                <wp:simplePos x="0" y="0"/>
+                <wp:positionH relativeFrom="column">
+                  <wp:posOffset>2279099</wp:posOffset>
+                </wp:positionH>
+                <wp:positionV relativeFrom="paragraph">
+                  <wp:posOffset>67574</wp:posOffset>
+                </wp:positionV>
+                <wp:extent cx="2881223" cy="0"/>
+                <wp:effectExtent l="0" t="0" r="0" b="0"/>
+                <wp:wrapNone/>
+                <wp:docPr id="661377230" name="Straight Connector 4"/>
+                <wp:cNvGraphicFramePr/>
+                <a:graphic xmlns:a="http://schemas.openxmlformats.org/drawingml/2006/main">
+                  <a:graphicData uri="http://schemas.microsoft.com/office/word/2010/wordprocessingShape">
+                    <wps:wsp>
+                      <wps:cNvCnPr/>
+                      <wps:spPr>
+                        <a:xfrm>
+                          <a:off x="0" y="0"/>
+                          <a:ext cx="2881223" cy="0"/>
+                        </a:xfrm>
+                        <a:prstGeom prst="line">
+                          <a:avLst/>
+                        </a:prstGeom>
+                        <a:ln w="12700">
+                          <a:prstDash val="sysDash"/>
+                        </a:ln>
+                        <a:effectLst/>
+                      </wps:spPr>
+                      <wps:style>
+                        <a:lnRef idx="2">
+                          <a:schemeClr val="dk1"/>
+                        </a:lnRef>
+                        <a:fillRef idx="0">
+                          <a:schemeClr val="dk1"/>
+                        </a:fillRef>
+                        <a:effectRef idx="1">
+                          <a:schemeClr val="dk1"/>
+                        </a:effectRef>
+                        <a:fontRef idx="minor">
+                          <a:schemeClr val="tx1"/>
+                        </a:fontRef>
+                      </wps:style>
+                      <wps:bodyPr/>
+                    </wps:wsp>
+                  </a:graphicData>
+                </a:graphic>
+                <wp14:sizeRelH relativeFrom="margin">
+                  <wp14:pctWidth>0</wp14:pctWidth>
+                </wp14:sizeRelH>
+              </wp:anchor>
+            </w:drawing>
+          </mc:Choice>
+          <mc:Fallback>
+            <w:pict>
+              <v:line w14:anchorId="3256C34B" id="Straight Connector 4" o:spid="_x0000_s1026" style="position:absolute;z-index:251676672;visibility:visible;mso-wrap-style:square;mso-width-percent:0;mso-wrap-distance-left:9pt;mso-wrap-distance-top:0;mso-wrap-distance-right:9pt;mso-wrap-distance-bottom:0;mso-position-horizontal:absolute;mso-position-horizontal-relative:text;mso-position-vertical:absolute;mso-position-vertical-relative:text;mso-width-percent:0;mso-width-relative:margin" from="179.45pt,5.3pt" to="406.3pt,5.3pt" o:gfxdata="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" strokecolor="black [3200]" strokeweight="1pt">
+                <v:stroke dashstyle="3 1"/>
+              </v:line>
+            </w:pict>
+          </mc:Fallback>
+        </mc:AlternateContent>
+      </w:r>
       <w:r>
         <w:rPr>
           <w:b/>
@@ -2446,7 +2905,7 @@
           <w:noProof/>
         </w:rPr>
         <w:drawing>
-          <wp:anchor distT="0" distB="0" distL="114300" distR="114300" simplePos="0" relativeHeight="251666432" behindDoc="1" locked="0" layoutInCell="1" allowOverlap="1" wp14:anchorId="4DE38163" wp14:editId="3789352E">
+          <wp:anchor distT="0" distB="0" distL="114300" distR="114300" simplePos="0" relativeHeight="251666432" behindDoc="1" locked="0" layoutInCell="1" allowOverlap="1" wp14:anchorId="4DE38163" wp14:editId="27A71559">
             <wp:simplePos x="0" y="0"/>
             <wp:positionH relativeFrom="column">
               <wp:posOffset>5097780</wp:posOffset>
@@ -2827,7 +3286,14 @@
         <w:t>Class Salutatorian *</w:t>
       </w:r>
     </w:p>
-    <w:p/>
+    <w:p>
+      <w:pPr>
+        <w:rPr>
+          <w:sz w:val="10"/>
+          <w:szCs w:val="10"/>
+        </w:rPr>
+      </w:pPr>
+    </w:p>
     <w:p>
       <w:pPr>
         <w:tabs>
@@ -2848,23 +3314,22 @@
           <w:noProof/>
           <w:sz w:val="24"/>
           <w:szCs w:val="24"/>
-          <w:u w:val="single"/>
         </w:rPr>
         <mc:AlternateContent>
           <mc:Choice Requires="wps">
             <w:drawing>
-              <wp:anchor distT="0" distB="0" distL="114300" distR="114300" simplePos="0" relativeHeight="251663360" behindDoc="0" locked="0" layoutInCell="1" allowOverlap="1" wp14:anchorId="6205B049" wp14:editId="12EE294D">
+              <wp:anchor distT="0" distB="0" distL="114300" distR="114300" simplePos="0" relativeHeight="251667456" behindDoc="0" locked="0" layoutInCell="1" allowOverlap="1" wp14:anchorId="20168EF9" wp14:editId="7D38120A">
                 <wp:simplePos x="0" y="0"/>
                 <wp:positionH relativeFrom="column">
-                  <wp:posOffset>2631440</wp:posOffset>
+                  <wp:posOffset>10216</wp:posOffset>
                 </wp:positionH>
                 <wp:positionV relativeFrom="paragraph">
-                  <wp:posOffset>167591</wp:posOffset>
+                  <wp:posOffset>184785</wp:posOffset>
                 </wp:positionV>
-                <wp:extent cx="1590675" cy="0"/>
-                <wp:effectExtent l="0" t="76200" r="9525" b="95250"/>
+                <wp:extent cx="4629150" cy="0"/>
+                <wp:effectExtent l="0" t="76200" r="19050" b="95250"/>
                 <wp:wrapNone/>
-                <wp:docPr id="364169899" name="Straight Arrow Connector 3"/>
+                <wp:docPr id="191510607" name="Straight Arrow Connector 2"/>
                 <wp:cNvGraphicFramePr/>
                 <a:graphic xmlns:a="http://schemas.openxmlformats.org/drawingml/2006/main">
                   <a:graphicData uri="http://schemas.microsoft.com/office/word/2010/wordprocessingShape">
@@ -2873,34 +3338,25 @@
                       <wps:spPr>
                         <a:xfrm>
                           <a:off x="0" y="0"/>
-                          <a:ext cx="1590675" cy="0"/>
+                          <a:ext cx="4629150" cy="0"/>
                         </a:xfrm>
                         <a:prstGeom prst="straightConnector1">
                           <a:avLst/>
                         </a:prstGeom>
-                        <a:ln w="15875">
-                          <a:solidFill>
-                            <a:schemeClr val="tx1"/>
-                          </a:solidFill>
+                        <a:ln w="19050">
                           <a:tailEnd type="triangle"/>
                         </a:ln>
-                        <a:effectLst>
-                          <a:outerShdw blurRad="40000" dir="5400000" sx="200000" sy="200000" rotWithShape="0">
-                            <a:srgbClr val="000000">
-                              <a:alpha val="0"/>
-                            </a:srgbClr>
-                          </a:outerShdw>
-                        </a:effectLst>
+                        <a:effectLst/>
                       </wps:spPr>
                       <wps:style>
                         <a:lnRef idx="2">
-                          <a:schemeClr val="accent1"/>
+                          <a:schemeClr val="dk1"/>
                         </a:lnRef>
                         <a:fillRef idx="0">
-                          <a:schemeClr val="accent1"/>
+                          <a:schemeClr val="dk1"/>
                         </a:fillRef>
                         <a:effectRef idx="1">
-                          <a:schemeClr val="accent1"/>
+                          <a:schemeClr val="dk1"/>
                         </a:effectRef>
                         <a:fontRef idx="minor">
                           <a:schemeClr val="tx1"/>
@@ -2910,18 +3366,23 @@
                     </wps:wsp>
                   </a:graphicData>
                 </a:graphic>
+                <wp14:sizeRelH relativeFrom="margin">
+                  <wp14:pctWidth>0</wp14:pctWidth>
+                </wp14:sizeRelH>
+                <wp14:sizeRelV relativeFrom="margin">
+                  <wp14:pctHeight>0</wp14:pctHeight>
+                </wp14:sizeRelV>
               </wp:anchor>
             </w:drawing>
           </mc:Choice>
           <mc:Fallback>
             <w:pict>
-              <v:shapetype w14:anchorId="79F27378" id="_x0000_t32" coordsize="21600,21600" o:spt="32" o:oned="t" path="m,l21600,21600e" filled="f">
+              <v:shapetype w14:anchorId="2764EFE8" id="_x0000_t32" coordsize="21600,21600" o:spt="32" o:oned="t" path="m,l21600,21600e" filled="f">
                 <v:path arrowok="t" fillok="f" o:connecttype="none"/>
                 <o:lock v:ext="edit" shapetype="t"/>
               </v:shapetype>
-              <v:shape id="Straight Arrow Connector 3" o:spid="_x0000_s1026" type="#_x0000_t32" style="position:absolute;margin-left:207.2pt;margin-top:13.2pt;width:125.25pt;height:0;z-index:251663360;visibility:visible;mso-wrap-style:square;mso-wrap-distance-left:9pt;mso-wrap-distance-top:0;mso-wrap-distance-right:9pt;mso-wrap-distance-bottom:0;mso-position-horizontal:absolute;mso-position-horizontal-relative:text;mso-position-vertical:absolute;mso-position-vertical-relative:text" o:gfxdata="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" strokecolor="black [3213]" strokeweight="1.25pt">
+              <v:shape id="Straight Arrow Connector 2" o:spid="_x0000_s1026" type="#_x0000_t32" style="position:absolute;margin-left:.8pt;margin-top:14.55pt;width:364.5pt;height:0;z-index:251667456;visibility:visible;mso-wrap-style:square;mso-width-percent:0;mso-height-percent:0;mso-wrap-distance-left:9pt;mso-wrap-distance-top:0;mso-wrap-distance-right:9pt;mso-wrap-distance-bottom:0;mso-position-horizontal:absolute;mso-position-horizontal-relative:text;mso-position-vertical:absolute;mso-position-vertical-relative:text;mso-width-percent:0;mso-height-percent:0;mso-width-relative:margin;mso-height-relative:margin" o:gfxdata="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" strokecolor="black [3200]" strokeweight="1.5pt">
                 <v:stroke endarrow="block"/>
-                <v:shadow on="t" type="perspective" color="black" opacity="0" origin=",.5" offset="0,0" matrix="2,,,2"/>
               </v:shape>
             </w:pict>
           </mc:Fallback>
@@ -2934,31 +3395,8 @@
           <w:bCs/>
           <w:sz w:val="24"/>
           <w:szCs w:val="24"/>
-          <w:u w:val="single"/>
-        </w:rPr>
-        <w:t>KEY</w:t>
-      </w:r>
-      <w:r>
-        <w:rPr>
-          <w:rFonts w:ascii="Verdana" w:hAnsi="Verdana"/>
-          <w:b/>
-          <w:bCs/>
-          <w:sz w:val="24"/>
-          <w:szCs w:val="24"/>
-          <w:u w:val="single"/>
-        </w:rPr>
-        <w:t xml:space="preserve"> SKILL</w:t>
-      </w:r>
-      <w:r>
-        <w:rPr>
-          <w:rFonts w:ascii="Verdana" w:hAnsi="Verdana"/>
-          <w:b/>
-          <w:bCs/>
-          <w:sz w:val="24"/>
-          <w:szCs w:val="24"/>
-          <w:u w:val="single"/>
-        </w:rPr>
-        <w:t>S_____________________</w:t>
+        </w:rPr>
+        <w:t>KEY SKILLS</w:t>
       </w:r>
     </w:p>
     <w:p>

</xml_diff>

<commit_message>
New Header photo, new assets, updated resume again, made header photo a circle, added ART link to photography in About section, etc.
</commit_message>
<xml_diff>
--- a/src/assets/brendansresume.docx
+++ b/src/assets/brendansresume.docx
@@ -1869,32 +1869,14 @@
           <w:sz w:val="20"/>
           <w:szCs w:val="20"/>
         </w:rPr>
-        <w:t xml:space="preserve">Top 30% of 3.1M </w:t>
-      </w:r>
-      <w:proofErr w:type="gramStart"/>
-      <w:r>
-        <w:rPr>
-          <w:b/>
-          <w:bCs/>
-          <w:sz w:val="20"/>
-          <w:szCs w:val="20"/>
-        </w:rPr>
-        <w:t>people</w:t>
-      </w:r>
-      <w:r>
-        <w:rPr>
-          <w:sz w:val="20"/>
-          <w:szCs w:val="20"/>
-        </w:rPr>
-        <w:t xml:space="preserve">)   </w:t>
-      </w:r>
-      <w:proofErr w:type="gramEnd"/>
-      <w:r>
-        <w:rPr>
-          <w:sz w:val="20"/>
-          <w:szCs w:val="20"/>
-        </w:rPr>
-        <w:t xml:space="preserve">                                                                 </w:t>
+        <w:t>Top 30% of 3.1M people</w:t>
+      </w:r>
+      <w:r>
+        <w:rPr>
+          <w:sz w:val="20"/>
+          <w:szCs w:val="20"/>
+        </w:rPr>
+        <w:t xml:space="preserve">)                                                                    </w:t>
       </w:r>
       <w:r>
         <w:rPr>
@@ -2655,7 +2637,6 @@
         </w:rPr>
         <w:tab/>
       </w:r>
-      <w:proofErr w:type="gramStart"/>
       <w:r>
         <w:rPr>
           <w:sz w:val="20"/>
@@ -2670,16 +2651,7 @@
           <w:sz w:val="20"/>
           <w:szCs w:val="20"/>
         </w:rPr>
-        <w:t>2013</w:t>
-      </w:r>
-      <w:proofErr w:type="gramEnd"/>
-      <w:r>
-        <w:rPr>
-          <w:i/>
-          <w:sz w:val="20"/>
-          <w:szCs w:val="20"/>
-        </w:rPr>
-        <w:t>, 2014, 2016</w:t>
+        <w:t>2013, 2014, 2016</w:t>
       </w:r>
       <w:r>
         <w:rPr>
@@ -2877,19 +2849,11 @@
           <w:i/>
         </w:rPr>
       </w:pPr>
-      <w:proofErr w:type="gramStart"/>
       <w:r>
         <w:rPr>
           <w:i/>
         </w:rPr>
-        <w:t>August,</w:t>
-      </w:r>
-      <w:proofErr w:type="gramEnd"/>
-      <w:r>
-        <w:rPr>
-          <w:i/>
-        </w:rPr>
-        <w:t xml:space="preserve"> 2009 – May, 2013</w:t>
+        <w:t>August, 2009 – May, 2013</w:t>
       </w:r>
     </w:p>
     <w:p>
@@ -2904,98 +2868,19 @@
           <w:i/>
           <w:noProof/>
         </w:rPr>
-        <w:drawing>
-          <wp:anchor distT="0" distB="0" distL="114300" distR="114300" simplePos="0" relativeHeight="251666432" behindDoc="1" locked="0" layoutInCell="1" allowOverlap="1" wp14:anchorId="4DE38163" wp14:editId="27A71559">
-            <wp:simplePos x="0" y="0"/>
-            <wp:positionH relativeFrom="column">
-              <wp:posOffset>5097780</wp:posOffset>
-            </wp:positionH>
-            <wp:positionV relativeFrom="paragraph">
-              <wp:posOffset>51979</wp:posOffset>
-            </wp:positionV>
-            <wp:extent cx="1326515" cy="1299573"/>
-            <wp:effectExtent l="133350" t="76200" r="83185" b="129540"/>
-            <wp:wrapNone/>
-            <wp:docPr id="1285364784" name="Picture 5" descr="A pixelated person with a beard&#10;&#10;Description automatically generated"/>
-            <wp:cNvGraphicFramePr>
-              <a:graphicFrameLocks xmlns:a="http://schemas.openxmlformats.org/drawingml/2006/main" noChangeAspect="1"/>
-            </wp:cNvGraphicFramePr>
-            <a:graphic xmlns:a="http://schemas.openxmlformats.org/drawingml/2006/main">
-              <a:graphicData uri="http://schemas.openxmlformats.org/drawingml/2006/picture">
-                <pic:pic xmlns:pic="http://schemas.openxmlformats.org/drawingml/2006/picture">
-                  <pic:nvPicPr>
-                    <pic:cNvPr id="1285364784" name="Picture 5" descr="A pixelated person with a beard&#10;&#10;Description automatically generated"/>
-                    <pic:cNvPicPr/>
-                  </pic:nvPicPr>
-                  <pic:blipFill>
-                    <a:blip r:embed="rId9"/>
-                    <a:stretch>
-                      <a:fillRect/>
-                    </a:stretch>
-                  </pic:blipFill>
-                  <pic:spPr>
-                    <a:xfrm>
-                      <a:off x="0" y="0"/>
-                      <a:ext cx="1327367" cy="1300407"/>
-                    </a:xfrm>
-                    <a:prstGeom prst="roundRect">
-                      <a:avLst>
-                        <a:gd name="adj" fmla="val 16667"/>
-                      </a:avLst>
-                    </a:prstGeom>
-                    <a:ln>
-                      <a:noFill/>
-                    </a:ln>
-                    <a:effectLst>
-                      <a:outerShdw blurRad="76200" dist="38100" dir="7800000" algn="tl" rotWithShape="0">
-                        <a:srgbClr val="000000">
-                          <a:alpha val="40000"/>
-                        </a:srgbClr>
-                      </a:outerShdw>
-                    </a:effectLst>
-                    <a:scene3d>
-                      <a:camera prst="orthographicFront"/>
-                      <a:lightRig rig="contrasting" dir="t">
-                        <a:rot lat="0" lon="0" rev="4200000"/>
-                      </a:lightRig>
-                    </a:scene3d>
-                    <a:sp3d prstMaterial="plastic">
-                      <a:bevelT w="381000" h="114300" prst="relaxedInset"/>
-                      <a:contourClr>
-                        <a:srgbClr val="969696"/>
-                      </a:contourClr>
-                    </a:sp3d>
-                  </pic:spPr>
-                </pic:pic>
-              </a:graphicData>
-            </a:graphic>
-            <wp14:sizeRelH relativeFrom="margin">
-              <wp14:pctWidth>0</wp14:pctWidth>
-            </wp14:sizeRelH>
-            <wp14:sizeRelV relativeFrom="margin">
-              <wp14:pctHeight>0</wp14:pctHeight>
-            </wp14:sizeRelV>
-          </wp:anchor>
-        </w:drawing>
-      </w:r>
-      <w:r>
-        <w:rPr>
-          <w:i/>
-          <w:noProof/>
-        </w:rPr>
         <mc:AlternateContent>
           <mc:Choice Requires="wps">
             <w:drawing>
-              <wp:anchor distT="45720" distB="45720" distL="114300" distR="114300" simplePos="0" relativeHeight="251665408" behindDoc="1" locked="0" layoutInCell="1" allowOverlap="1" wp14:anchorId="37A6BF5D" wp14:editId="4BCAE290">
+              <wp:anchor distT="45720" distB="45720" distL="114300" distR="114300" simplePos="0" relativeHeight="251665408" behindDoc="1" locked="0" layoutInCell="1" allowOverlap="1" wp14:anchorId="37A6BF5D" wp14:editId="6B07ACB2">
                 <wp:simplePos x="0" y="0"/>
                 <wp:positionH relativeFrom="column">
-                  <wp:posOffset>5106572</wp:posOffset>
+                  <wp:posOffset>5105202</wp:posOffset>
                 </wp:positionH>
                 <wp:positionV relativeFrom="paragraph">
-                  <wp:posOffset>55245</wp:posOffset>
+                  <wp:posOffset>56491</wp:posOffset>
                 </wp:positionV>
-                <wp:extent cx="1301262" cy="1294228"/>
-                <wp:effectExtent l="0" t="0" r="13335" b="20320"/>
+                <wp:extent cx="1357593" cy="1350068"/>
+                <wp:effectExtent l="0" t="0" r="14605" b="21590"/>
                 <wp:wrapNone/>
                 <wp:docPr id="217" name="Text Box 2"/>
                 <wp:cNvGraphicFramePr>
@@ -3010,7 +2895,7 @@
                       <wps:spPr bwMode="auto">
                         <a:xfrm>
                           <a:off x="0" y="0"/>
-                          <a:ext cx="1301262" cy="1294228"/>
+                          <a:ext cx="1357593" cy="1350068"/>
                         </a:xfrm>
                         <a:prstGeom prst="rect">
                           <a:avLst/>
@@ -3123,7 +3008,7 @@
                 <v:stroke joinstyle="miter"/>
                 <v:path gradientshapeok="t" o:connecttype="rect"/>
               </v:shapetype>
-              <v:shape id="Text Box 2" o:spid="_x0000_s1026" type="#_x0000_t202" style="position:absolute;left:0;text-align:left;margin-left:402.1pt;margin-top:4.35pt;width:102.45pt;height:101.9pt;z-index:-251651072;visibility:visible;mso-wrap-style:square;mso-width-percent:0;mso-height-percent:0;mso-wrap-distance-left:9pt;mso-wrap-distance-top:3.6pt;mso-wrap-distance-right:9pt;mso-wrap-distance-bottom:3.6pt;mso-position-horizontal:absolute;mso-position-horizontal-relative:text;mso-position-vertical:absolute;mso-position-vertical-relative:text;mso-width-percent:0;mso-height-percent:0;mso-width-relative:margin;mso-height-relative:margin;v-text-anchor:top" o:gfxdata="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">
+              <v:shape id="Text Box 2" o:spid="_x0000_s1026" type="#_x0000_t202" style="position:absolute;left:0;text-align:left;margin-left:402pt;margin-top:4.45pt;width:106.9pt;height:106.3pt;z-index:-251651072;visibility:visible;mso-wrap-style:square;mso-width-percent:0;mso-height-percent:0;mso-wrap-distance-left:9pt;mso-wrap-distance-top:3.6pt;mso-wrap-distance-right:9pt;mso-wrap-distance-bottom:3.6pt;mso-position-horizontal:absolute;mso-position-horizontal-relative:text;mso-position-vertical:absolute;mso-position-vertical-relative:text;mso-width-percent:0;mso-height-percent:0;mso-width-relative:margin;mso-height-relative:margin;v-text-anchor:top" o:gfxdata="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">
                 <v:stroke dashstyle="1 1" endcap="round"/>
                 <v:textbox>
                   <w:txbxContent>
@@ -3209,16 +3094,16 @@
           <w:noProof/>
         </w:rPr>
         <w:drawing>
-          <wp:anchor distT="0" distB="0" distL="114300" distR="114300" simplePos="0" relativeHeight="251658240" behindDoc="0" locked="0" layoutInCell="1" allowOverlap="1" wp14:anchorId="6D98308D" wp14:editId="75E4DB29">
+          <wp:anchor distT="0" distB="0" distL="114300" distR="114300" simplePos="0" relativeHeight="251658240" behindDoc="0" locked="0" layoutInCell="1" allowOverlap="1" wp14:anchorId="6D98308D" wp14:editId="5946ACDC">
             <wp:simplePos x="0" y="0"/>
             <wp:positionH relativeFrom="column">
-              <wp:posOffset>5156324</wp:posOffset>
+              <wp:posOffset>5152167</wp:posOffset>
             </wp:positionH>
             <wp:positionV relativeFrom="paragraph">
-              <wp:posOffset>95389</wp:posOffset>
+              <wp:posOffset>94615</wp:posOffset>
             </wp:positionV>
-            <wp:extent cx="1216324" cy="1216324"/>
-            <wp:effectExtent l="0" t="0" r="3175" b="3175"/>
+            <wp:extent cx="1268730" cy="1268730"/>
+            <wp:effectExtent l="0" t="0" r="7620" b="7620"/>
             <wp:wrapNone/>
             <wp:docPr id="1372685042" name="Picture 1" descr="A qr code with circles and dots&#10;&#10;Description automatically generated"/>
             <wp:cNvGraphicFramePr>
@@ -3234,7 +3119,7 @@
                     </pic:cNvPicPr>
                   </pic:nvPicPr>
                   <pic:blipFill>
-                    <a:blip r:embed="rId10">
+                    <a:blip r:embed="rId9">
                       <a:extLst>
                         <a:ext uri="{28A0092B-C50C-407E-A947-70E740481C1C}">
                           <a14:useLocalDpi xmlns:a14="http://schemas.microsoft.com/office/drawing/2010/main" val="0"/>
@@ -3249,7 +3134,7 @@
                   <pic:spPr bwMode="auto">
                     <a:xfrm>
                       <a:off x="0" y="0"/>
-                      <a:ext cx="1216324" cy="1216324"/>
+                      <a:ext cx="1268730" cy="1268730"/>
                     </a:xfrm>
                     <a:prstGeom prst="rect">
                       <a:avLst/>
@@ -3272,6 +3157,85 @@
         </w:drawing>
       </w:r>
       <w:r>
+        <w:rPr>
+          <w:i/>
+          <w:noProof/>
+        </w:rPr>
+        <w:drawing>
+          <wp:anchor distT="0" distB="0" distL="114300" distR="114300" simplePos="0" relativeHeight="251666432" behindDoc="1" locked="0" layoutInCell="1" allowOverlap="1" wp14:anchorId="4DE38163" wp14:editId="43587F8A">
+            <wp:simplePos x="0" y="0"/>
+            <wp:positionH relativeFrom="column">
+              <wp:posOffset>5094964</wp:posOffset>
+            </wp:positionH>
+            <wp:positionV relativeFrom="paragraph">
+              <wp:posOffset>51628</wp:posOffset>
+            </wp:positionV>
+            <wp:extent cx="1385349" cy="1357212"/>
+            <wp:effectExtent l="133350" t="76200" r="81915" b="128905"/>
+            <wp:wrapNone/>
+            <wp:docPr id="1285364784" name="Picture 5" descr="A pixelated person with a beard&#10;&#10;Description automatically generated"/>
+            <wp:cNvGraphicFramePr>
+              <a:graphicFrameLocks xmlns:a="http://schemas.openxmlformats.org/drawingml/2006/main" noChangeAspect="1"/>
+            </wp:cNvGraphicFramePr>
+            <a:graphic xmlns:a="http://schemas.openxmlformats.org/drawingml/2006/main">
+              <a:graphicData uri="http://schemas.openxmlformats.org/drawingml/2006/picture">
+                <pic:pic xmlns:pic="http://schemas.openxmlformats.org/drawingml/2006/picture">
+                  <pic:nvPicPr>
+                    <pic:cNvPr id="1285364784" name="Picture 5" descr="A pixelated person with a beard&#10;&#10;Description automatically generated"/>
+                    <pic:cNvPicPr/>
+                  </pic:nvPicPr>
+                  <pic:blipFill>
+                    <a:blip r:embed="rId10"/>
+                    <a:stretch>
+                      <a:fillRect/>
+                    </a:stretch>
+                  </pic:blipFill>
+                  <pic:spPr>
+                    <a:xfrm>
+                      <a:off x="0" y="0"/>
+                      <a:ext cx="1389224" cy="1361008"/>
+                    </a:xfrm>
+                    <a:prstGeom prst="roundRect">
+                      <a:avLst>
+                        <a:gd name="adj" fmla="val 16667"/>
+                      </a:avLst>
+                    </a:prstGeom>
+                    <a:ln>
+                      <a:noFill/>
+                    </a:ln>
+                    <a:effectLst>
+                      <a:outerShdw blurRad="76200" dist="38100" dir="7800000" algn="tl" rotWithShape="0">
+                        <a:srgbClr val="000000">
+                          <a:alpha val="40000"/>
+                        </a:srgbClr>
+                      </a:outerShdw>
+                    </a:effectLst>
+                    <a:scene3d>
+                      <a:camera prst="orthographicFront"/>
+                      <a:lightRig rig="contrasting" dir="t">
+                        <a:rot lat="0" lon="0" rev="4200000"/>
+                      </a:lightRig>
+                    </a:scene3d>
+                    <a:sp3d prstMaterial="plastic">
+                      <a:bevelT w="381000" h="114300" prst="relaxedInset"/>
+                      <a:contourClr>
+                        <a:srgbClr val="969696"/>
+                      </a:contourClr>
+                    </a:sp3d>
+                  </pic:spPr>
+                </pic:pic>
+              </a:graphicData>
+            </a:graphic>
+            <wp14:sizeRelH relativeFrom="margin">
+              <wp14:pctWidth>0</wp14:pctWidth>
+            </wp14:sizeRelH>
+            <wp14:sizeRelV relativeFrom="margin">
+              <wp14:pctHeight>0</wp14:pctHeight>
+            </wp14:sizeRelV>
+          </wp:anchor>
+        </w:drawing>
+      </w:r>
+      <w:r>
         <w:t xml:space="preserve">4.16 Weighted / 3.74 Unweighted GPA </w:t>
       </w:r>
     </w:p>
@@ -3286,14 +3250,7 @@
         <w:t>Class Salutatorian *</w:t>
       </w:r>
     </w:p>
-    <w:p>
-      <w:pPr>
-        <w:rPr>
-          <w:sz w:val="10"/>
-          <w:szCs w:val="10"/>
-        </w:rPr>
-      </w:pPr>
-    </w:p>
+    <w:p/>
     <w:p>
       <w:pPr>
         <w:tabs>
@@ -3318,7 +3275,7 @@
         <mc:AlternateContent>
           <mc:Choice Requires="wps">
             <w:drawing>
-              <wp:anchor distT="0" distB="0" distL="114300" distR="114300" simplePos="0" relativeHeight="251667456" behindDoc="0" locked="0" layoutInCell="1" allowOverlap="1" wp14:anchorId="20168EF9" wp14:editId="7D38120A">
+              <wp:anchor distT="0" distB="0" distL="114300" distR="114300" simplePos="0" relativeHeight="251667456" behindDoc="0" locked="0" layoutInCell="1" allowOverlap="1" wp14:anchorId="20168EF9" wp14:editId="3A7A1A87">
                 <wp:simplePos x="0" y="0"/>
                 <wp:positionH relativeFrom="column">
                   <wp:posOffset>10216</wp:posOffset>
@@ -3377,7 +3334,7 @@
           </mc:Choice>
           <mc:Fallback>
             <w:pict>
-              <v:shapetype w14:anchorId="2764EFE8" id="_x0000_t32" coordsize="21600,21600" o:spt="32" o:oned="t" path="m,l21600,21600e" filled="f">
+              <v:shapetype w14:anchorId="63102649" id="_x0000_t32" coordsize="21600,21600" o:spt="32" o:oned="t" path="m,l21600,21600e" filled="f">
                 <v:path arrowok="t" fillok="f" o:connecttype="none"/>
                 <o:lock v:ext="edit" shapetype="t"/>
               </v:shapetype>
@@ -3416,21 +3373,87 @@
           <w:sz w:val="20"/>
           <w:szCs w:val="20"/>
         </w:rPr>
-        <w:t>Strong proficiency in Java, C#</w:t>
-      </w:r>
-      <w:r>
-        <w:rPr>
-          <w:sz w:val="20"/>
-          <w:szCs w:val="20"/>
-        </w:rPr>
-        <w:t xml:space="preserve"> .NET</w:t>
-      </w:r>
-      <w:r>
-        <w:rPr>
-          <w:sz w:val="20"/>
-          <w:szCs w:val="20"/>
-        </w:rPr>
-        <w:t>, and C++</w:t>
+        <w:t xml:space="preserve">Strong proficiency in </w:t>
+      </w:r>
+      <w:r>
+        <w:rPr>
+          <w:b/>
+          <w:bCs/>
+          <w:sz w:val="20"/>
+          <w:szCs w:val="20"/>
+        </w:rPr>
+        <w:t>Java</w:t>
+      </w:r>
+      <w:r>
+        <w:rPr>
+          <w:sz w:val="20"/>
+          <w:szCs w:val="20"/>
+        </w:rPr>
+        <w:t xml:space="preserve">, </w:t>
+      </w:r>
+      <w:r>
+        <w:rPr>
+          <w:b/>
+          <w:bCs/>
+          <w:sz w:val="20"/>
+          <w:szCs w:val="20"/>
+        </w:rPr>
+        <w:t>C#</w:t>
+      </w:r>
+      <w:r>
+        <w:rPr>
+          <w:sz w:val="20"/>
+          <w:szCs w:val="20"/>
+        </w:rPr>
+        <w:t xml:space="preserve"> </w:t>
+      </w:r>
+      <w:r>
+        <w:rPr>
+          <w:b/>
+          <w:bCs/>
+          <w:sz w:val="20"/>
+          <w:szCs w:val="20"/>
+        </w:rPr>
+        <w:t>.NET</w:t>
+      </w:r>
+      <w:r>
+        <w:rPr>
+          <w:sz w:val="20"/>
+          <w:szCs w:val="20"/>
+        </w:rPr>
+        <w:t xml:space="preserve">, </w:t>
+      </w:r>
+      <w:r>
+        <w:rPr>
+          <w:b/>
+          <w:bCs/>
+          <w:sz w:val="20"/>
+          <w:szCs w:val="20"/>
+        </w:rPr>
+        <w:t>XAML</w:t>
+      </w:r>
+      <w:r>
+        <w:rPr>
+          <w:sz w:val="20"/>
+          <w:szCs w:val="20"/>
+        </w:rPr>
+        <w:t xml:space="preserve">, </w:t>
+      </w:r>
+      <w:r>
+        <w:rPr>
+          <w:b/>
+          <w:bCs/>
+          <w:sz w:val="20"/>
+          <w:szCs w:val="20"/>
+        </w:rPr>
+        <w:t>SQL</w:t>
+      </w:r>
+      <w:r>
+        <w:rPr>
+          <w:sz w:val="20"/>
+          <w:szCs w:val="20"/>
+        </w:rPr>
+        <w:t xml:space="preserve"> </w:t>
       </w:r>
     </w:p>
     <w:p>
@@ -3478,7 +3501,21 @@
           <w:sz w:val="20"/>
           <w:szCs w:val="20"/>
         </w:rPr>
-        <w:t>HTML, SQL, PHP</w:t>
+        <w:t>C++</w:t>
+      </w:r>
+      <w:r>
+        <w:rPr>
+          <w:sz w:val="20"/>
+          <w:szCs w:val="20"/>
+        </w:rPr>
+        <w:t xml:space="preserve">, </w:t>
+      </w:r>
+      <w:r>
+        <w:rPr>
+          <w:sz w:val="20"/>
+          <w:szCs w:val="20"/>
+        </w:rPr>
+        <w:t>HTML, PHP</w:t>
       </w:r>
       <w:r>
         <w:rPr>
@@ -3515,9 +3552,150 @@
         <w:t>Creativity, Curiosity, Collaboration, Problem Solving</w:t>
       </w:r>
     </w:p>
+    <w:p>
+      <w:pPr>
+        <w:pStyle w:val="ListParagraph"/>
+        <w:numPr>
+          <w:ilvl w:val="0"/>
+          <w:numId w:val="33"/>
+        </w:numPr>
+        <w:rPr>
+          <w:sz w:val="20"/>
+          <w:szCs w:val="20"/>
+        </w:rPr>
+      </w:pPr>
+      <w:r>
+        <w:rPr>
+          <w:rFonts w:ascii="Verdana" w:hAnsi="Verdana"/>
+          <w:b/>
+          <w:bCs/>
+          <w:noProof/>
+        </w:rPr>
+        <mc:AlternateContent>
+          <mc:Choice Requires="wps">
+            <w:drawing>
+              <wp:anchor distT="0" distB="0" distL="114300" distR="114300" simplePos="0" relativeHeight="251680768" behindDoc="0" locked="0" layoutInCell="1" allowOverlap="1" wp14:anchorId="1B925773" wp14:editId="342590FE">
+                <wp:simplePos x="0" y="0"/>
+                <wp:positionH relativeFrom="column">
+                  <wp:posOffset>3776289</wp:posOffset>
+                </wp:positionH>
+                <wp:positionV relativeFrom="paragraph">
+                  <wp:posOffset>97155</wp:posOffset>
+                </wp:positionV>
+                <wp:extent cx="868183" cy="165"/>
+                <wp:effectExtent l="0" t="76200" r="27305" b="95250"/>
+                <wp:wrapNone/>
+                <wp:docPr id="1186262199" name="Straight Arrow Connector 2"/>
+                <wp:cNvGraphicFramePr/>
+                <a:graphic xmlns:a="http://schemas.openxmlformats.org/drawingml/2006/main">
+                  <a:graphicData uri="http://schemas.microsoft.com/office/word/2010/wordprocessingShape">
+                    <wps:wsp>
+                      <wps:cNvCnPr/>
+                      <wps:spPr>
+                        <a:xfrm>
+                          <a:off x="0" y="0"/>
+                          <a:ext cx="868183" cy="165"/>
+                        </a:xfrm>
+                        <a:prstGeom prst="straightConnector1">
+                          <a:avLst/>
+                        </a:prstGeom>
+                        <a:ln w="19050">
+                          <a:tailEnd type="triangle"/>
+                        </a:ln>
+                        <a:effectLst/>
+                      </wps:spPr>
+                      <wps:style>
+                        <a:lnRef idx="2">
+                          <a:schemeClr val="dk1"/>
+                        </a:lnRef>
+                        <a:fillRef idx="0">
+                          <a:schemeClr val="dk1"/>
+                        </a:fillRef>
+                        <a:effectRef idx="1">
+                          <a:schemeClr val="dk1"/>
+                        </a:effectRef>
+                        <a:fontRef idx="minor">
+                          <a:schemeClr val="tx1"/>
+                        </a:fontRef>
+                      </wps:style>
+                      <wps:bodyPr/>
+                    </wps:wsp>
+                  </a:graphicData>
+                </a:graphic>
+                <wp14:sizeRelH relativeFrom="margin">
+                  <wp14:pctWidth>0</wp14:pctWidth>
+                </wp14:sizeRelH>
+                <wp14:sizeRelV relativeFrom="margin">
+                  <wp14:pctHeight>0</wp14:pctHeight>
+                </wp14:sizeRelV>
+              </wp:anchor>
+            </w:drawing>
+          </mc:Choice>
+          <mc:Fallback>
+            <w:pict>
+              <v:shape w14:anchorId="0FF9FE83" id="Straight Arrow Connector 2" o:spid="_x0000_s1026" type="#_x0000_t32" style="position:absolute;margin-left:297.35pt;margin-top:7.65pt;width:68.35pt;height:0;z-index:251680768;visibility:visible;mso-wrap-style:square;mso-width-percent:0;mso-height-percent:0;mso-wrap-distance-left:9pt;mso-wrap-distance-top:0;mso-wrap-distance-right:9pt;mso-wrap-distance-bottom:0;mso-position-horizontal:absolute;mso-position-horizontal-relative:text;mso-position-vertical:absolute;mso-position-vertical-relative:text;mso-width-percent:0;mso-height-percent:0;mso-width-relative:margin;mso-height-relative:margin" o:gfxdata="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" strokecolor="black [3200]" strokeweight="1.5pt">
+                <v:stroke endarrow="block"/>
+              </v:shape>
+            </w:pict>
+          </mc:Fallback>
+        </mc:AlternateContent>
+      </w:r>
+      <w:r>
+        <w:rPr>
+          <w:sz w:val="20"/>
+          <w:szCs w:val="20"/>
+        </w:rPr>
+        <w:t xml:space="preserve">For </w:t>
+      </w:r>
+      <w:r>
+        <w:rPr>
+          <w:sz w:val="20"/>
+          <w:szCs w:val="20"/>
+        </w:rPr>
+        <w:t>P</w:t>
+      </w:r>
+      <w:r>
+        <w:rPr>
+          <w:sz w:val="20"/>
+          <w:szCs w:val="20"/>
+        </w:rPr>
+        <w:t xml:space="preserve">rojects and </w:t>
+      </w:r>
+      <w:r>
+        <w:rPr>
+          <w:sz w:val="20"/>
+          <w:szCs w:val="20"/>
+        </w:rPr>
+        <w:t>M</w:t>
+      </w:r>
+      <w:r>
+        <w:rPr>
+          <w:sz w:val="20"/>
+          <w:szCs w:val="20"/>
+        </w:rPr>
+        <w:t xml:space="preserve">ore, visit </w:t>
+      </w:r>
+      <w:hyperlink r:id="rId11" w:history="1">
+        <w:r>
+          <w:rPr>
+            <w:rStyle w:val="Hyperlink"/>
+            <w:sz w:val="20"/>
+            <w:szCs w:val="20"/>
+          </w:rPr>
+          <w:t>Bee4Brendan.com</w:t>
+        </w:r>
+      </w:hyperlink>
+      <w:r>
+        <w:rPr>
+          <w:sz w:val="20"/>
+          <w:szCs w:val="20"/>
+        </w:rPr>
+        <w:t xml:space="preserve"> or Scan the QR code </w:t>
+      </w:r>
+    </w:p>
     <w:sectPr>
       <w:pgSz w:w="12240" w:h="15840"/>
-      <w:pgMar w:top="810" w:right="1152" w:bottom="900" w:left="1152" w:header="720" w:footer="0" w:gutter="0"/>
+      <w:pgMar w:top="540" w:right="1152" w:bottom="900" w:left="1152" w:header="720" w:footer="0" w:gutter="0"/>
       <w:cols w:space="720"/>
       <w:docGrid w:linePitch="360"/>
     </w:sectPr>

</xml_diff>

<commit_message>
Added photo for C# certification, updated resume with cert, added link to certification
</commit_message>
<xml_diff>
--- a/src/assets/brendansresume.docx
+++ b/src/assets/brendansresume.docx
@@ -1803,7 +1803,137 @@
           <w:sz w:val="20"/>
           <w:szCs w:val="20"/>
         </w:rPr>
-        <w:t xml:space="preserve">Udemy certification in ReactJS                                                                                                                                     </w:t>
+        <w:t xml:space="preserve">Foundational </w:t>
+      </w:r>
+      <w:r>
+        <w:rPr>
+          <w:b/>
+          <w:bCs/>
+          <w:sz w:val="20"/>
+          <w:szCs w:val="20"/>
+        </w:rPr>
+        <w:t>C#</w:t>
+      </w:r>
+      <w:r>
+        <w:rPr>
+          <w:sz w:val="20"/>
+          <w:szCs w:val="20"/>
+        </w:rPr>
+        <w:t xml:space="preserve"> with Microsoft</w:t>
+      </w:r>
+      <w:r>
+        <w:rPr>
+          <w:sz w:val="20"/>
+          <w:szCs w:val="20"/>
+        </w:rPr>
+        <w:t xml:space="preserve"> Certification            </w:t>
+      </w:r>
+      <w:r>
+        <w:rPr>
+          <w:sz w:val="20"/>
+          <w:szCs w:val="20"/>
+        </w:rPr>
+        <w:t>(</w:t>
+      </w:r>
+      <w:r>
+        <w:rPr>
+          <w:b/>
+          <w:bCs/>
+          <w:sz w:val="20"/>
+          <w:szCs w:val="20"/>
+        </w:rPr>
+        <w:t>First 200 to Complete</w:t>
+      </w:r>
+      <w:r>
+        <w:rPr>
+          <w:sz w:val="20"/>
+          <w:szCs w:val="20"/>
+        </w:rPr>
+        <w:t xml:space="preserve">)           </w:t>
+      </w:r>
+      <w:r>
+        <w:rPr>
+          <w:sz w:val="20"/>
+          <w:szCs w:val="20"/>
+        </w:rPr>
+        <w:t xml:space="preserve">      </w:t>
+      </w:r>
+      <w:r>
+        <w:rPr>
+          <w:sz w:val="32"/>
+          <w:szCs w:val="32"/>
+        </w:rPr>
+        <w:t xml:space="preserve"> </w:t>
+      </w:r>
+      <w:r>
+        <w:rPr>
+          <w:sz w:val="20"/>
+          <w:szCs w:val="20"/>
+        </w:rPr>
+        <w:t xml:space="preserve">     </w:t>
+      </w:r>
+      <w:r>
+        <w:rPr>
+          <w:sz w:val="20"/>
+          <w:szCs w:val="20"/>
+        </w:rPr>
+        <w:t xml:space="preserve">   </w:t>
+      </w:r>
+      <w:r>
+        <w:rPr>
+          <w:sz w:val="28"/>
+          <w:szCs w:val="28"/>
+        </w:rPr>
+        <w:t xml:space="preserve"> </w:t>
+      </w:r>
+      <w:r>
+        <w:rPr>
+          <w:sz w:val="32"/>
+          <w:szCs w:val="32"/>
+        </w:rPr>
+        <w:t xml:space="preserve">    </w:t>
+      </w:r>
+      <w:r>
+        <w:rPr>
+          <w:sz w:val="20"/>
+          <w:szCs w:val="20"/>
+        </w:rPr>
+        <w:t xml:space="preserve">        </w:t>
+      </w:r>
+      <w:r>
+        <w:rPr>
+          <w:sz w:val="10"/>
+          <w:szCs w:val="10"/>
+        </w:rPr>
+        <w:t xml:space="preserve"> </w:t>
+      </w:r>
+      <w:r>
+        <w:rPr>
+          <w:sz w:val="20"/>
+          <w:szCs w:val="20"/>
+        </w:rPr>
+        <w:t xml:space="preserve">       </w:t>
+      </w:r>
+      <w:r>
+        <w:rPr>
+          <w:sz w:val="14"/>
+          <w:szCs w:val="14"/>
+        </w:rPr>
+        <w:t xml:space="preserve"> </w:t>
+      </w:r>
+      <w:r>
+        <w:rPr>
+          <w:sz w:val="20"/>
+          <w:szCs w:val="20"/>
+        </w:rPr>
+        <w:t xml:space="preserve">      </w:t>
+      </w:r>
+      <w:r>
+        <w:rPr>
+          <w:sz w:val="20"/>
+          <w:szCs w:val="20"/>
+        </w:rPr>
+        <w:t xml:space="preserve">  </w:t>
       </w:r>
       <w:r>
         <w:rPr>
@@ -1832,6 +1962,35 @@
           <w:sz w:val="20"/>
           <w:szCs w:val="20"/>
         </w:rPr>
+        <w:t xml:space="preserve">Udemy certification in ReactJS                                                                                                                                     </w:t>
+      </w:r>
+      <w:r>
+        <w:rPr>
+          <w:i/>
+          <w:iCs/>
+          <w:sz w:val="20"/>
+          <w:szCs w:val="20"/>
+        </w:rPr>
+        <w:t>2023</w:t>
+      </w:r>
+    </w:p>
+    <w:p>
+      <w:pPr>
+        <w:pStyle w:val="ListParagraph"/>
+        <w:numPr>
+          <w:ilvl w:val="0"/>
+          <w:numId w:val="30"/>
+        </w:numPr>
+        <w:rPr>
+          <w:sz w:val="20"/>
+          <w:szCs w:val="20"/>
+        </w:rPr>
+      </w:pPr>
+      <w:r>
+        <w:rPr>
+          <w:sz w:val="20"/>
+          <w:szCs w:val="20"/>
+        </w:rPr>
         <w:t xml:space="preserve">LinkedIn </w:t>
       </w:r>
       <w:r>
@@ -1860,7 +2019,21 @@
           <w:sz w:val="20"/>
           <w:szCs w:val="20"/>
         </w:rPr>
-        <w:t>t (</w:t>
+        <w:t xml:space="preserve">t </w:t>
+      </w:r>
+      <w:r>
+        <w:rPr>
+          <w:sz w:val="20"/>
+          <w:szCs w:val="20"/>
+        </w:rPr>
+        <w:t xml:space="preserve">             </w:t>
+      </w:r>
+      <w:r>
+        <w:rPr>
+          <w:sz w:val="20"/>
+          <w:szCs w:val="20"/>
+        </w:rPr>
+        <w:t>(</w:t>
       </w:r>
       <w:r>
         <w:rPr>
@@ -1876,7 +2049,21 @@
           <w:sz w:val="20"/>
           <w:szCs w:val="20"/>
         </w:rPr>
-        <w:t xml:space="preserve">)                                                                    </w:t>
+        <w:t xml:space="preserve">)      </w:t>
+      </w:r>
+      <w:r>
+        <w:rPr>
+          <w:sz w:val="20"/>
+          <w:szCs w:val="20"/>
+        </w:rPr>
+        <w:t xml:space="preserve">        </w:t>
+      </w:r>
+      <w:r>
+        <w:rPr>
+          <w:sz w:val="20"/>
+          <w:szCs w:val="20"/>
+        </w:rPr>
+        <w:t xml:space="preserve">                                         </w:t>
       </w:r>
       <w:r>
         <w:rPr>
@@ -2637,6 +2824,7 @@
         </w:rPr>
         <w:tab/>
       </w:r>
+      <w:proofErr w:type="gramStart"/>
       <w:r>
         <w:rPr>
           <w:sz w:val="20"/>
@@ -2651,7 +2839,16 @@
           <w:sz w:val="20"/>
           <w:szCs w:val="20"/>
         </w:rPr>
-        <w:t>2013, 2014, 2016</w:t>
+        <w:t>2013</w:t>
+      </w:r>
+      <w:proofErr w:type="gramEnd"/>
+      <w:r>
+        <w:rPr>
+          <w:i/>
+          <w:sz w:val="20"/>
+          <w:szCs w:val="20"/>
+        </w:rPr>
+        <w:t>, 2014, 2016</w:t>
       </w:r>
       <w:r>
         <w:rPr>
@@ -2849,11 +3046,19 @@
           <w:i/>
         </w:rPr>
       </w:pPr>
+      <w:proofErr w:type="gramStart"/>
       <w:r>
         <w:rPr>
           <w:i/>
         </w:rPr>
-        <w:t>August, 2009 – May, 2013</w:t>
+        <w:t>August,</w:t>
+      </w:r>
+      <w:proofErr w:type="gramEnd"/>
+      <w:r>
+        <w:rPr>
+          <w:i/>
+        </w:rPr>
+        <w:t xml:space="preserve"> 2009 – May, 2013</w:t>
       </w:r>
     </w:p>
     <w:p>
@@ -3501,14 +3706,7 @@
           <w:sz w:val="20"/>
           <w:szCs w:val="20"/>
         </w:rPr>
-        <w:t>C++</w:t>
-      </w:r>
-      <w:r>
-        <w:rPr>
-          <w:sz w:val="20"/>
-          <w:szCs w:val="20"/>
-        </w:rPr>
-        <w:t xml:space="preserve">, </w:t>
+        <w:t xml:space="preserve">C++, </w:t>
       </w:r>
       <w:r>
         <w:rPr>
@@ -3690,7 +3888,23 @@
           <w:sz w:val="20"/>
           <w:szCs w:val="20"/>
         </w:rPr>
-        <w:t xml:space="preserve"> or Scan the QR code </w:t>
+        <w:t xml:space="preserve"> or Scan the QR </w:t>
+      </w:r>
+      <w:proofErr w:type="gramStart"/>
+      <w:r>
+        <w:rPr>
+          <w:sz w:val="20"/>
+          <w:szCs w:val="20"/>
+        </w:rPr>
+        <w:t>code</w:t>
+      </w:r>
+      <w:proofErr w:type="gramEnd"/>
+      <w:r>
+        <w:rPr>
+          <w:sz w:val="20"/>
+          <w:szCs w:val="20"/>
+        </w:rPr>
+        <w:t xml:space="preserve"> </w:t>
       </w:r>
     </w:p>
     <w:sectPr>

</xml_diff>

<commit_message>
Updated Resume - newest position details and key skills
</commit_message>
<xml_diff>
--- a/src/assets/brendansresume.docx
+++ b/src/assets/brendansresume.docx
@@ -402,7 +402,28 @@
           <w:sz w:val="20"/>
           <w:szCs w:val="20"/>
         </w:rPr>
-        <w:t>Broadened Key Skills and proficiencies with Udemy and other online resources.</w:t>
+        <w:t xml:space="preserve">Sharpened and </w:t>
+      </w:r>
+      <w:r>
+        <w:rPr>
+          <w:sz w:val="20"/>
+          <w:szCs w:val="20"/>
+        </w:rPr>
+        <w:t>Broadened Key Skills and proficiencies with Udemy</w:t>
+      </w:r>
+      <w:r>
+        <w:rPr>
+          <w:sz w:val="20"/>
+          <w:szCs w:val="20"/>
+        </w:rPr>
+        <w:t>, ChatGPT,</w:t>
+      </w:r>
+      <w:r>
+        <w:rPr>
+          <w:sz w:val="20"/>
+          <w:szCs w:val="20"/>
+        </w:rPr>
+        <w:t xml:space="preserve"> and other online resources.</w:t>
       </w:r>
     </w:p>
     <w:p>
@@ -603,7 +624,23 @@
           <w:i/>
           <w:color w:val="000000"/>
         </w:rPr>
-        <w:t>Computer Scientist (Software Engineer)</w:t>
+        <w:t xml:space="preserve">Computer Scientist (Software </w:t>
+      </w:r>
+      <w:r>
+        <w:rPr>
+          <w:rFonts w:eastAsia="ヒラギノ角ゴ Pro W3"/>
+          <w:i/>
+          <w:color w:val="000000"/>
+        </w:rPr>
+        <w:t>Developer</w:t>
+      </w:r>
+      <w:r>
+        <w:rPr>
+          <w:rFonts w:eastAsia="ヒラギノ角ゴ Pro W3"/>
+          <w:i/>
+          <w:color w:val="000000"/>
+        </w:rPr>
+        <w:t>)</w:t>
       </w:r>
       <w:r>
         <w:rPr>
@@ -1826,15 +1863,17 @@
           <w:sz w:val="20"/>
           <w:szCs w:val="20"/>
         </w:rPr>
-        <w:t xml:space="preserve"> Certification            </w:t>
-      </w:r>
-      <w:r>
-        <w:rPr>
-          <w:sz w:val="20"/>
-          <w:szCs w:val="20"/>
-        </w:rPr>
-        <w:t>(</w:t>
-      </w:r>
+        <w:t xml:space="preserve"> Certification         </w:t>
+      </w:r>
+      <w:proofErr w:type="gramStart"/>
+      <w:r>
+        <w:rPr>
+          <w:sz w:val="20"/>
+          <w:szCs w:val="20"/>
+        </w:rPr>
+        <w:t xml:space="preserve">   (</w:t>
+      </w:r>
+      <w:proofErr w:type="gramEnd"/>
       <w:r>
         <w:rPr>
           <w:b/>
@@ -1849,14 +1888,7 @@
           <w:sz w:val="20"/>
           <w:szCs w:val="20"/>
         </w:rPr>
-        <w:t xml:space="preserve">)           </w:t>
-      </w:r>
-      <w:r>
-        <w:rPr>
-          <w:sz w:val="20"/>
-          <w:szCs w:val="20"/>
-        </w:rPr>
-        <w:t xml:space="preserve">      </w:t>
+        <w:t xml:space="preserve">)                 </w:t>
       </w:r>
       <w:r>
         <w:rPr>
@@ -1870,14 +1902,7 @@
           <w:sz w:val="20"/>
           <w:szCs w:val="20"/>
         </w:rPr>
-        <w:t xml:space="preserve">     </w:t>
-      </w:r>
-      <w:r>
-        <w:rPr>
-          <w:sz w:val="20"/>
-          <w:szCs w:val="20"/>
-        </w:rPr>
-        <w:t xml:space="preserve">   </w:t>
+        <w:t xml:space="preserve">        </w:t>
       </w:r>
       <w:r>
         <w:rPr>
@@ -1926,14 +1951,7 @@
           <w:sz w:val="20"/>
           <w:szCs w:val="20"/>
         </w:rPr>
-        <w:t xml:space="preserve">      </w:t>
-      </w:r>
-      <w:r>
-        <w:rPr>
-          <w:sz w:val="20"/>
-          <w:szCs w:val="20"/>
-        </w:rPr>
-        <w:t xml:space="preserve">  </w:t>
+        <w:t xml:space="preserve">        </w:t>
       </w:r>
       <w:r>
         <w:rPr>
@@ -2026,7 +2044,15 @@
           <w:sz w:val="20"/>
           <w:szCs w:val="20"/>
         </w:rPr>
-        <w:t xml:space="preserve">             </w:t>
+        <w:t xml:space="preserve">          </w:t>
+      </w:r>
+      <w:proofErr w:type="gramStart"/>
+      <w:r>
+        <w:rPr>
+          <w:sz w:val="20"/>
+          <w:szCs w:val="20"/>
+        </w:rPr>
+        <w:t xml:space="preserve">   </w:t>
       </w:r>
       <w:r>
         <w:rPr>
@@ -2035,6 +2061,7 @@
         </w:rPr>
         <w:t>(</w:t>
       </w:r>
+      <w:proofErr w:type="gramEnd"/>
       <w:r>
         <w:rPr>
           <w:b/>
@@ -3578,7 +3605,21 @@
           <w:sz w:val="20"/>
           <w:szCs w:val="20"/>
         </w:rPr>
-        <w:t xml:space="preserve">Strong proficiency in </w:t>
+        <w:t>Strong</w:t>
+      </w:r>
+      <w:r>
+        <w:rPr>
+          <w:sz w:val="20"/>
+          <w:szCs w:val="20"/>
+        </w:rPr>
+        <w:t>est</w:t>
+      </w:r>
+      <w:r>
+        <w:rPr>
+          <w:sz w:val="20"/>
+          <w:szCs w:val="20"/>
+        </w:rPr>
+        <w:t xml:space="preserve"> proficiency in </w:t>
       </w:r>
       <w:r>
         <w:rPr>
@@ -3587,14 +3628,7 @@
           <w:sz w:val="20"/>
           <w:szCs w:val="20"/>
         </w:rPr>
-        <w:t>Java</w:t>
-      </w:r>
-      <w:r>
-        <w:rPr>
-          <w:sz w:val="20"/>
-          <w:szCs w:val="20"/>
-        </w:rPr>
-        <w:t xml:space="preserve">, </w:t>
+        <w:t>Java, C#</w:t>
       </w:r>
       <w:r>
         <w:rPr>
@@ -3603,14 +3637,7 @@
           <w:sz w:val="20"/>
           <w:szCs w:val="20"/>
         </w:rPr>
-        <w:t>C#</w:t>
-      </w:r>
-      <w:r>
-        <w:rPr>
-          <w:sz w:val="20"/>
-          <w:szCs w:val="20"/>
-        </w:rPr>
-        <w:t xml:space="preserve"> </w:t>
+        <w:t xml:space="preserve"> .NET</w:t>
       </w:r>
       <w:r>
         <w:rPr>
@@ -3619,14 +3646,7 @@
           <w:sz w:val="20"/>
           <w:szCs w:val="20"/>
         </w:rPr>
-        <w:t>.NET</w:t>
-      </w:r>
-      <w:r>
-        <w:rPr>
-          <w:sz w:val="20"/>
-          <w:szCs w:val="20"/>
-        </w:rPr>
-        <w:t xml:space="preserve">, </w:t>
+        <w:t>, C++, X</w:t>
       </w:r>
       <w:r>
         <w:rPr>
@@ -3635,14 +3655,7 @@
           <w:sz w:val="20"/>
           <w:szCs w:val="20"/>
         </w:rPr>
-        <w:t>XAML</w:t>
-      </w:r>
-      <w:r>
-        <w:rPr>
-          <w:sz w:val="20"/>
-          <w:szCs w:val="20"/>
-        </w:rPr>
-        <w:t xml:space="preserve">, </w:t>
+        <w:t>AML, SQL</w:t>
       </w:r>
       <w:r>
         <w:rPr>
@@ -3651,10 +3664,12 @@
           <w:sz w:val="20"/>
           <w:szCs w:val="20"/>
         </w:rPr>
-        <w:t>SQL</w:t>
-      </w:r>
-      <w:r>
-        <w:rPr>
+        <w:t>, HTML</w:t>
+      </w:r>
+      <w:r>
+        <w:rPr>
+          <w:b/>
+          <w:bCs/>
           <w:sz w:val="20"/>
           <w:szCs w:val="20"/>
         </w:rPr>
@@ -3706,14 +3721,7 @@
           <w:sz w:val="20"/>
           <w:szCs w:val="20"/>
         </w:rPr>
-        <w:t xml:space="preserve">C++, </w:t>
-      </w:r>
-      <w:r>
-        <w:rPr>
-          <w:sz w:val="20"/>
-          <w:szCs w:val="20"/>
-        </w:rPr>
-        <w:t>HTML, PHP</w:t>
+        <w:t>PHP</w:t>
       </w:r>
       <w:r>
         <w:rPr>
@@ -3728,6 +3736,13 @@
           <w:szCs w:val="20"/>
         </w:rPr>
         <w:t>, React</w:t>
+      </w:r>
+      <w:r>
+        <w:rPr>
+          <w:sz w:val="20"/>
+          <w:szCs w:val="20"/>
+        </w:rPr>
+        <w:t xml:space="preserve"> (Experience with much more)</w:t>
       </w:r>
     </w:p>
     <w:p>
@@ -3747,7 +3762,21 @@
           <w:sz w:val="20"/>
           <w:szCs w:val="20"/>
         </w:rPr>
-        <w:t>Creativity, Curiosity, Collaboration, Problem Solving</w:t>
+        <w:t>Creativity, Curiosity, Collaboration,</w:t>
+      </w:r>
+      <w:r>
+        <w:rPr>
+          <w:sz w:val="20"/>
+          <w:szCs w:val="20"/>
+        </w:rPr>
+        <w:t xml:space="preserve"> Detail-Oriented,</w:t>
+      </w:r>
+      <w:r>
+        <w:rPr>
+          <w:sz w:val="20"/>
+          <w:szCs w:val="20"/>
+        </w:rPr>
+        <w:t xml:space="preserve"> Problem Solving</w:t>
       </w:r>
     </w:p>
     <w:p>

</xml_diff>

<commit_message>
New elegant resume design
</commit_message>
<xml_diff>
--- a/src/assets/brendansresume.docx
+++ b/src/assets/brendansresume.docx
@@ -8,21 +8,27 @@
         <w:jc w:val="center"/>
         <w:rPr>
           <w:rFonts w:ascii="Verdana" w:eastAsia="Times New Roman" w:hAnsi="Verdana"/>
+          <w:sz w:val="34"/>
+          <w:szCs w:val="34"/>
+        </w:rPr>
+      </w:pPr>
+      <w:r>
+        <w:rPr>
+          <w:rFonts w:ascii="Verdana" w:eastAsia="Times New Roman" w:hAnsi="Verdana"/>
+          <w:sz w:val="34"/>
+          <w:szCs w:val="34"/>
+        </w:rPr>
+        <w:t xml:space="preserve">BRENDAN </w:t>
+      </w:r>
+      <w:r>
+        <w:rPr>
+          <w:rFonts w:ascii="Verdana" w:eastAsia="Times New Roman" w:hAnsi="Verdana"/>
           <w:b/>
           <w:bCs/>
           <w:sz w:val="34"/>
           <w:szCs w:val="34"/>
         </w:rPr>
-      </w:pPr>
-      <w:r>
-        <w:rPr>
-          <w:rFonts w:ascii="Verdana" w:eastAsia="Times New Roman" w:hAnsi="Verdana"/>
-          <w:b/>
-          <w:bCs/>
-          <w:sz w:val="34"/>
-          <w:szCs w:val="34"/>
-        </w:rPr>
-        <w:t>BRENDAN BRYAN</w:t>
+        <w:t>BRYAN</w:t>
       </w:r>
     </w:p>
     <w:p>
@@ -402,14 +408,34 @@
           <w:sz w:val="20"/>
           <w:szCs w:val="20"/>
         </w:rPr>
-        <w:t xml:space="preserve">Sharpened and </w:t>
-      </w:r>
-      <w:r>
-        <w:rPr>
-          <w:sz w:val="20"/>
-          <w:szCs w:val="20"/>
-        </w:rPr>
-        <w:t>Broadened Key Skills and proficiencies with Udemy</w:t>
+        <w:t xml:space="preserve">Practiced agile methodologies, </w:t>
+      </w:r>
+    </w:p>
+    <w:p>
+      <w:pPr>
+        <w:pStyle w:val="ListParagraph"/>
+        <w:numPr>
+          <w:ilvl w:val="0"/>
+          <w:numId w:val="27"/>
+        </w:numPr>
+        <w:rPr>
+          <w:sz w:val="20"/>
+          <w:szCs w:val="20"/>
+        </w:rPr>
+      </w:pPr>
+      <w:r>
+        <w:rPr>
+          <w:sz w:val="20"/>
+          <w:szCs w:val="20"/>
+        </w:rPr>
+        <w:t xml:space="preserve">Refreshed and improved </w:t>
+      </w:r>
+      <w:r>
+        <w:rPr>
+          <w:sz w:val="20"/>
+          <w:szCs w:val="20"/>
+        </w:rPr>
+        <w:t>Key Skills and proficiencies with Udemy</w:t>
       </w:r>
       <w:r>
         <w:rPr>

</xml_diff>

<commit_message>
Updated Copyright year, header title effect, role info, resume, and navbar effects
</commit_message>
<xml_diff>
--- a/src/assets/brendansresume.docx
+++ b/src/assets/brendansresume.docx
@@ -408,26 +408,6 @@
           <w:sz w:val="20"/>
           <w:szCs w:val="20"/>
         </w:rPr>
-        <w:t xml:space="preserve">Practiced agile methodologies, </w:t>
-      </w:r>
-    </w:p>
-    <w:p>
-      <w:pPr>
-        <w:pStyle w:val="ListParagraph"/>
-        <w:numPr>
-          <w:ilvl w:val="0"/>
-          <w:numId w:val="27"/>
-        </w:numPr>
-        <w:rPr>
-          <w:sz w:val="20"/>
-          <w:szCs w:val="20"/>
-        </w:rPr>
-      </w:pPr>
-      <w:r>
-        <w:rPr>
-          <w:sz w:val="20"/>
-          <w:szCs w:val="20"/>
-        </w:rPr>
         <w:t xml:space="preserve">Refreshed and improved </w:t>
       </w:r>
       <w:r>
@@ -996,7 +976,7 @@
           <w:sz w:val="20"/>
           <w:szCs w:val="20"/>
         </w:rPr>
-        <w:t>.</w:t>
+        <w:t xml:space="preserve"> from multiple large code bases.</w:t>
       </w:r>
     </w:p>
     <w:p>
@@ -1017,6 +997,13 @@
           <w:szCs w:val="20"/>
         </w:rPr>
         <w:t>Worked closely with team members using scrum methodologies</w:t>
+      </w:r>
+      <w:r>
+        <w:rPr>
+          <w:sz w:val="20"/>
+          <w:szCs w:val="20"/>
+        </w:rPr>
+        <w:t xml:space="preserve"> and paired programming</w:t>
       </w:r>
       <w:r>
         <w:rPr>
@@ -1566,6 +1553,20 @@
           <w:szCs w:val="20"/>
         </w:rPr>
         <w:t>Worked closely with team members using scrum methodologies</w:t>
+      </w:r>
+      <w:r>
+        <w:rPr>
+          <w:sz w:val="20"/>
+          <w:szCs w:val="20"/>
+        </w:rPr>
+        <w:t xml:space="preserve"> </w:t>
+      </w:r>
+      <w:r>
+        <w:rPr>
+          <w:sz w:val="20"/>
+          <w:szCs w:val="20"/>
+        </w:rPr>
+        <w:t>and paired programming</w:t>
       </w:r>
       <w:r>
         <w:rPr>
@@ -3740,21 +3741,7 @@
           <w:sz w:val="20"/>
           <w:szCs w:val="20"/>
         </w:rPr>
-        <w:t xml:space="preserve"> </w:t>
-      </w:r>
-      <w:r>
-        <w:rPr>
-          <w:sz w:val="20"/>
-          <w:szCs w:val="20"/>
-        </w:rPr>
-        <w:t>PHP</w:t>
-      </w:r>
-      <w:r>
-        <w:rPr>
-          <w:sz w:val="20"/>
-          <w:szCs w:val="20"/>
-        </w:rPr>
-        <w:t>, CSS, JavaScript</w:t>
+        <w:t xml:space="preserve"> CSS, JavaScript</w:t>
       </w:r>
       <w:r>
         <w:rPr>

</xml_diff>